<commit_message>
probably not the final commit, but pretty damn close - not sure yet added test cases, diagrams, pictures and commented the code
</commit_message>
<xml_diff>
--- a/files (doku etc)/Dokumentation.docx
+++ b/files (doku etc)/Dokumentation.docx
@@ -10,12 +10,14 @@
           <w:docPartUnique/>
         </w:docPartObj>
       </w:sdtPr>
+      <w:sdtEndPr/>
       <w:sdtContent>
         <w:p/>
         <w:p>
           <w:r>
             <w:rPr>
               <w:noProof/>
+              <w:lang w:eastAsia="de-CH"/>
             </w:rPr>
             <mc:AlternateContent>
               <mc:Choice Requires="wpg">
@@ -188,24 +190,15 @@
                                       <w:dataBinding w:prefixMappings="xmlns:ns0='http://purl.org/dc/elements/1.1/' xmlns:ns1='http://schemas.openxmlformats.org/package/2006/metadata/core-properties' " w:xpath="/ns1:coreProperties[1]/ns0:title[1]" w:storeItemID="{6C3C8BC8-F283-45AE-878A-BAB7291924A1}"/>
                                       <w:text/>
                                     </w:sdtPr>
+                                    <w:sdtEndPr/>
                                     <w:sdtContent>
-                                      <w:proofErr w:type="spellStart"/>
                                       <w:r>
                                         <w:rPr>
                                           <w:color w:val="FFFFFF" w:themeColor="background1"/>
                                           <w:sz w:val="72"/>
                                           <w:szCs w:val="72"/>
                                         </w:rPr>
-                                        <w:t>SwissTransport</w:t>
-                                      </w:r>
-                                      <w:proofErr w:type="spellEnd"/>
-                                      <w:r>
-                                        <w:rPr>
-                                          <w:color w:val="FFFFFF" w:themeColor="background1"/>
-                                          <w:sz w:val="72"/>
-                                          <w:szCs w:val="72"/>
-                                        </w:rPr>
-                                        <w:t xml:space="preserve"> Applikation</w:t>
+                                        <w:t>SwissTransport Applikation</w:t>
                                       </w:r>
                                     </w:sdtContent>
                                   </w:sdt>
@@ -368,24 +361,15 @@
                                 <w:dataBinding w:prefixMappings="xmlns:ns0='http://purl.org/dc/elements/1.1/' xmlns:ns1='http://schemas.openxmlformats.org/package/2006/metadata/core-properties' " w:xpath="/ns1:coreProperties[1]/ns0:title[1]" w:storeItemID="{6C3C8BC8-F283-45AE-878A-BAB7291924A1}"/>
                                 <w:text/>
                               </w:sdtPr>
+                              <w:sdtEndPr/>
                               <w:sdtContent>
-                                <w:proofErr w:type="spellStart"/>
                                 <w:r>
                                   <w:rPr>
                                     <w:color w:val="FFFFFF" w:themeColor="background1"/>
                                     <w:sz w:val="72"/>
                                     <w:szCs w:val="72"/>
                                   </w:rPr>
-                                  <w:t>SwissTransport</w:t>
-                                </w:r>
-                                <w:proofErr w:type="spellEnd"/>
-                                <w:r>
-                                  <w:rPr>
-                                    <w:color w:val="FFFFFF" w:themeColor="background1"/>
-                                    <w:sz w:val="72"/>
-                                    <w:szCs w:val="72"/>
-                                  </w:rPr>
-                                  <w:t xml:space="preserve"> Applikation</w:t>
+                                  <w:t>SwissTransport Applikation</w:t>
                                 </w:r>
                               </w:sdtContent>
                             </w:sdt>
@@ -406,6 +390,7 @@
           <w:r>
             <w:rPr>
               <w:noProof/>
+              <w:lang w:eastAsia="de-CH"/>
             </w:rPr>
             <mc:AlternateContent>
               <mc:Choice Requires="wps">
@@ -482,6 +467,7 @@
                                     <w:dataBinding w:prefixMappings="xmlns:ns0='http://schemas.openxmlformats.org/officeDocument/2006/extended-properties' " w:xpath="/ns0:Properties[1]/ns0:Company[1]" w:storeItemID="{6668398D-A668-4E3E-A5EB-62B293D839F1}"/>
                                     <w:text/>
                                   </w:sdtPr>
+                                  <w:sdtEndPr/>
                                   <w:sdtContent>
                                     <w:r>
                                       <w:rPr>
@@ -528,6 +514,7 @@
                                     <w:dataBinding w:prefixMappings="xmlns:ns0='http://schemas.microsoft.com/office/2006/coverPageProps' " w:xpath="/ns0:CoverPageProperties[1]/ns0:CompanyAddress[1]" w:storeItemID="{55AF091B-3C7A-41E3-B477-F2FDAA23CFDA}"/>
                                     <w:text/>
                                   </w:sdtPr>
+                                  <w:sdtEndPr/>
                                   <w:sdtContent>
                                     <w:r>
                                       <w:rPr>
@@ -595,6 +582,7 @@
                               <w:dataBinding w:prefixMappings="xmlns:ns0='http://schemas.openxmlformats.org/officeDocument/2006/extended-properties' " w:xpath="/ns0:Properties[1]/ns0:Company[1]" w:storeItemID="{6668398D-A668-4E3E-A5EB-62B293D839F1}"/>
                               <w:text/>
                             </w:sdtPr>
+                            <w:sdtEndPr/>
                             <w:sdtContent>
                               <w:r>
                                 <w:rPr>
@@ -641,6 +629,7 @@
                               <w:dataBinding w:prefixMappings="xmlns:ns0='http://schemas.microsoft.com/office/2006/coverPageProps' " w:xpath="/ns0:CoverPageProperties[1]/ns0:CompanyAddress[1]" w:storeItemID="{55AF091B-3C7A-41E3-B477-F2FDAA23CFDA}"/>
                               <w:text/>
                             </w:sdtPr>
+                            <w:sdtEndPr/>
                             <w:sdtContent>
                               <w:r>
                                 <w:rPr>
@@ -665,6 +654,7 @@
           <w:r>
             <w:rPr>
               <w:noProof/>
+              <w:lang w:eastAsia="de-CH"/>
             </w:rPr>
             <mc:AlternateContent>
               <mc:Choice Requires="wps">
@@ -740,6 +730,7 @@
                                   <w:dataBinding w:prefixMappings="xmlns:ns0='http://purl.org/dc/elements/1.1/' xmlns:ns1='http://schemas.openxmlformats.org/package/2006/metadata/core-properties' " w:xpath="/ns1:coreProperties[1]/ns0:subject[1]" w:storeItemID="{6C3C8BC8-F283-45AE-878A-BAB7291924A1}"/>
                                   <w:text/>
                                 </w:sdtPr>
+                                <w:sdtEndPr/>
                                 <w:sdtContent>
                                   <w:p>
                                     <w:pPr>
@@ -780,6 +771,7 @@
                                   <w:dataBinding w:prefixMappings="xmlns:ns0='http://purl.org/dc/elements/1.1/' xmlns:ns1='http://schemas.openxmlformats.org/package/2006/metadata/core-properties' " w:xpath="/ns1:coreProperties[1]/ns0:creator[1]" w:storeItemID="{6C3C8BC8-F283-45AE-878A-BAB7291924A1}"/>
                                   <w:text/>
                                 </w:sdtPr>
+                                <w:sdtEndPr/>
                                 <w:sdtContent>
                                   <w:p>
                                     <w:pPr>
@@ -844,6 +836,7 @@
                             <w:dataBinding w:prefixMappings="xmlns:ns0='http://purl.org/dc/elements/1.1/' xmlns:ns1='http://schemas.openxmlformats.org/package/2006/metadata/core-properties' " w:xpath="/ns1:coreProperties[1]/ns0:subject[1]" w:storeItemID="{6C3C8BC8-F283-45AE-878A-BAB7291924A1}"/>
                             <w:text/>
                           </w:sdtPr>
+                          <w:sdtEndPr/>
                           <w:sdtContent>
                             <w:p>
                               <w:pPr>
@@ -884,6 +877,7 @@
                             <w:dataBinding w:prefixMappings="xmlns:ns0='http://purl.org/dc/elements/1.1/' xmlns:ns1='http://schemas.openxmlformats.org/package/2006/metadata/core-properties' " w:xpath="/ns1:coreProperties[1]/ns0:creator[1]" w:storeItemID="{6C3C8BC8-F283-45AE-878A-BAB7291924A1}"/>
                             <w:text/>
                           </w:sdtPr>
+                          <w:sdtEndPr/>
                           <w:sdtContent>
                             <w:p>
                               <w:pPr>
@@ -919,6 +913,7 @@
           <w:r>
             <w:rPr>
               <w:noProof/>
+              <w:lang w:eastAsia="de-CH"/>
             </w:rPr>
             <mc:AlternateContent>
               <mc:Choice Requires="wps">
@@ -1001,6 +996,7 @@
                                     <w:calendar w:val="gregorian"/>
                                   </w:date>
                                 </w:sdtPr>
+                                <w:sdtEndPr/>
                                 <w:sdtContent>
                                   <w:p>
                                     <w:pPr>
@@ -1068,6 +1064,7 @@
                               <w:calendar w:val="gregorian"/>
                             </w:date>
                           </w:sdtPr>
+                          <w:sdtEndPr/>
                           <w:sdtContent>
                             <w:p>
                               <w:pPr>
@@ -1106,6 +1103,13 @@
     </w:sdt>
     <w:sdt>
       <w:sdtPr>
+        <w:rPr>
+          <w:rFonts w:asciiTheme="minorHAnsi" w:eastAsiaTheme="minorHAnsi" w:hAnsiTheme="minorHAnsi" w:cstheme="minorBidi"/>
+          <w:color w:val="auto"/>
+          <w:sz w:val="22"/>
+          <w:szCs w:val="22"/>
+          <w:lang w:val="de-CH"/>
+        </w:rPr>
         <w:id w:val="-1449850288"/>
         <w:docPartObj>
           <w:docPartGallery w:val="Table of Contents"/>
@@ -1114,14 +1118,9 @@
       </w:sdtPr>
       <w:sdtEndPr>
         <w:rPr>
-          <w:rFonts w:asciiTheme="minorHAnsi" w:eastAsiaTheme="minorHAnsi" w:hAnsiTheme="minorHAnsi" w:cstheme="minorBidi"/>
           <w:b/>
           <w:bCs/>
           <w:noProof/>
-          <w:color w:val="auto"/>
-          <w:sz w:val="22"/>
-          <w:szCs w:val="22"/>
-          <w:lang w:val="de-CH"/>
         </w:rPr>
       </w:sdtEndPr>
       <w:sdtContent>
@@ -1140,7 +1139,9 @@
               <w:tab w:val="right" w:leader="dot" w:pos="9016"/>
             </w:tabs>
             <w:rPr>
+              <w:rFonts w:eastAsiaTheme="minorEastAsia"/>
               <w:noProof/>
+              <w:lang w:eastAsia="de-CH"/>
             </w:rPr>
           </w:pPr>
           <w:r>
@@ -1155,14 +1156,562 @@
           <w:r>
             <w:fldChar w:fldCharType="separate"/>
           </w:r>
-          <w:hyperlink w:anchor="_Toc483240263" w:history="1">
+          <w:hyperlink w:anchor="_Toc483317293" w:history="1">
             <w:r>
               <w:rPr>
                 <w:rStyle w:val="Hyperlink"/>
                 <w:noProof/>
+              </w:rPr>
+              <w:t>Einführung</w:t>
+            </w:r>
+            <w:r>
+              <w:rPr>
+                <w:noProof/>
+                <w:webHidden/>
+              </w:rPr>
+              <w:tab/>
+            </w:r>
+            <w:r>
+              <w:rPr>
+                <w:noProof/>
+                <w:webHidden/>
+              </w:rPr>
+              <w:fldChar w:fldCharType="begin"/>
+            </w:r>
+            <w:r>
+              <w:rPr>
+                <w:noProof/>
+                <w:webHidden/>
+              </w:rPr>
+              <w:instrText xml:space="preserve"> PAGEREF _Toc483317293 \h </w:instrText>
+            </w:r>
+            <w:r>
+              <w:rPr>
+                <w:noProof/>
+                <w:webHidden/>
+              </w:rPr>
+            </w:r>
+            <w:r>
+              <w:rPr>
+                <w:noProof/>
+                <w:webHidden/>
+              </w:rPr>
+              <w:fldChar w:fldCharType="separate"/>
+            </w:r>
+            <w:r>
+              <w:rPr>
+                <w:noProof/>
+                <w:webHidden/>
+              </w:rPr>
+              <w:t>2</w:t>
+            </w:r>
+            <w:r>
+              <w:rPr>
+                <w:noProof/>
+                <w:webHidden/>
+              </w:rPr>
+              <w:fldChar w:fldCharType="end"/>
+            </w:r>
+          </w:hyperlink>
+        </w:p>
+        <w:p>
+          <w:pPr>
+            <w:pStyle w:val="TOC2"/>
+            <w:tabs>
+              <w:tab w:val="right" w:leader="dot" w:pos="9016"/>
+            </w:tabs>
+            <w:rPr>
+              <w:noProof/>
+            </w:rPr>
+          </w:pPr>
+          <w:hyperlink w:anchor="_Toc483317294" w:history="1">
+            <w:r>
+              <w:rPr>
+                <w:rStyle w:val="Hyperlink"/>
+                <w:noProof/>
+              </w:rPr>
+              <w:t>Auftrag</w:t>
+            </w:r>
+            <w:r>
+              <w:rPr>
+                <w:noProof/>
+                <w:webHidden/>
+              </w:rPr>
+              <w:tab/>
+            </w:r>
+            <w:r>
+              <w:rPr>
+                <w:noProof/>
+                <w:webHidden/>
+              </w:rPr>
+              <w:fldChar w:fldCharType="begin"/>
+            </w:r>
+            <w:r>
+              <w:rPr>
+                <w:noProof/>
+                <w:webHidden/>
+              </w:rPr>
+              <w:instrText xml:space="preserve"> PAGEREF _Toc483317294 \h </w:instrText>
+            </w:r>
+            <w:r>
+              <w:rPr>
+                <w:noProof/>
+                <w:webHidden/>
+              </w:rPr>
+            </w:r>
+            <w:r>
+              <w:rPr>
+                <w:noProof/>
+                <w:webHidden/>
+              </w:rPr>
+              <w:fldChar w:fldCharType="separate"/>
+            </w:r>
+            <w:r>
+              <w:rPr>
+                <w:noProof/>
+                <w:webHidden/>
+              </w:rPr>
+              <w:t>2</w:t>
+            </w:r>
+            <w:r>
+              <w:rPr>
+                <w:noProof/>
+                <w:webHidden/>
+              </w:rPr>
+              <w:fldChar w:fldCharType="end"/>
+            </w:r>
+          </w:hyperlink>
+        </w:p>
+        <w:p>
+          <w:pPr>
+            <w:pStyle w:val="TOC2"/>
+            <w:tabs>
+              <w:tab w:val="right" w:leader="dot" w:pos="9016"/>
+            </w:tabs>
+            <w:rPr>
+              <w:noProof/>
+            </w:rPr>
+          </w:pPr>
+          <w:hyperlink w:anchor="_Toc483317295" w:history="1">
+            <w:r>
+              <w:rPr>
+                <w:rStyle w:val="Hyperlink"/>
+                <w:noProof/>
+              </w:rPr>
+              <w:t>Management summary</w:t>
+            </w:r>
+            <w:r>
+              <w:rPr>
+                <w:noProof/>
+                <w:webHidden/>
+              </w:rPr>
+              <w:tab/>
+            </w:r>
+            <w:r>
+              <w:rPr>
+                <w:noProof/>
+                <w:webHidden/>
+              </w:rPr>
+              <w:fldChar w:fldCharType="begin"/>
+            </w:r>
+            <w:r>
+              <w:rPr>
+                <w:noProof/>
+                <w:webHidden/>
+              </w:rPr>
+              <w:instrText xml:space="preserve"> PAGEREF _Toc483317295 \h </w:instrText>
+            </w:r>
+            <w:r>
+              <w:rPr>
+                <w:noProof/>
+                <w:webHidden/>
+              </w:rPr>
+            </w:r>
+            <w:r>
+              <w:rPr>
+                <w:noProof/>
+                <w:webHidden/>
+              </w:rPr>
+              <w:fldChar w:fldCharType="separate"/>
+            </w:r>
+            <w:r>
+              <w:rPr>
+                <w:noProof/>
+                <w:webHidden/>
+              </w:rPr>
+              <w:t>2</w:t>
+            </w:r>
+            <w:r>
+              <w:rPr>
+                <w:noProof/>
+                <w:webHidden/>
+              </w:rPr>
+              <w:fldChar w:fldCharType="end"/>
+            </w:r>
+          </w:hyperlink>
+        </w:p>
+        <w:p>
+          <w:pPr>
+            <w:pStyle w:val="TOC1"/>
+            <w:tabs>
+              <w:tab w:val="right" w:leader="dot" w:pos="9016"/>
+            </w:tabs>
+            <w:rPr>
+              <w:rFonts w:eastAsiaTheme="minorEastAsia"/>
+              <w:noProof/>
+              <w:lang w:eastAsia="de-CH"/>
+            </w:rPr>
+          </w:pPr>
+          <w:hyperlink w:anchor="_Toc483317296" w:history="1">
+            <w:r>
+              <w:rPr>
+                <w:rStyle w:val="Hyperlink"/>
+                <w:noProof/>
+              </w:rPr>
+              <w:t>Planung</w:t>
+            </w:r>
+            <w:r>
+              <w:rPr>
+                <w:noProof/>
+                <w:webHidden/>
+              </w:rPr>
+              <w:tab/>
+            </w:r>
+            <w:r>
+              <w:rPr>
+                <w:noProof/>
+                <w:webHidden/>
+              </w:rPr>
+              <w:fldChar w:fldCharType="begin"/>
+            </w:r>
+            <w:r>
+              <w:rPr>
+                <w:noProof/>
+                <w:webHidden/>
+              </w:rPr>
+              <w:instrText xml:space="preserve"> PAGEREF _Toc483317296 \h </w:instrText>
+            </w:r>
+            <w:r>
+              <w:rPr>
+                <w:noProof/>
+                <w:webHidden/>
+              </w:rPr>
+            </w:r>
+            <w:r>
+              <w:rPr>
+                <w:noProof/>
+                <w:webHidden/>
+              </w:rPr>
+              <w:fldChar w:fldCharType="separate"/>
+            </w:r>
+            <w:r>
+              <w:rPr>
+                <w:noProof/>
+                <w:webHidden/>
+              </w:rPr>
+              <w:t>3</w:t>
+            </w:r>
+            <w:r>
+              <w:rPr>
+                <w:noProof/>
+                <w:webHidden/>
+              </w:rPr>
+              <w:fldChar w:fldCharType="end"/>
+            </w:r>
+          </w:hyperlink>
+        </w:p>
+        <w:p>
+          <w:pPr>
+            <w:pStyle w:val="TOC2"/>
+            <w:tabs>
+              <w:tab w:val="right" w:leader="dot" w:pos="9016"/>
+            </w:tabs>
+            <w:rPr>
+              <w:noProof/>
+            </w:rPr>
+          </w:pPr>
+          <w:hyperlink w:anchor="_Toc483317297" w:history="1">
+            <w:r>
+              <w:rPr>
+                <w:rStyle w:val="Hyperlink"/>
+                <w:noProof/>
+              </w:rPr>
+              <w:t>Use Case Diagramm</w:t>
+            </w:r>
+            <w:r>
+              <w:rPr>
+                <w:noProof/>
+                <w:webHidden/>
+              </w:rPr>
+              <w:tab/>
+            </w:r>
+            <w:r>
+              <w:rPr>
+                <w:noProof/>
+                <w:webHidden/>
+              </w:rPr>
+              <w:fldChar w:fldCharType="begin"/>
+            </w:r>
+            <w:r>
+              <w:rPr>
+                <w:noProof/>
+                <w:webHidden/>
+              </w:rPr>
+              <w:instrText xml:space="preserve"> PAGEREF _Toc483317297 \h </w:instrText>
+            </w:r>
+            <w:r>
+              <w:rPr>
+                <w:noProof/>
+                <w:webHidden/>
+              </w:rPr>
+            </w:r>
+            <w:r>
+              <w:rPr>
+                <w:noProof/>
+                <w:webHidden/>
+              </w:rPr>
+              <w:fldChar w:fldCharType="separate"/>
+            </w:r>
+            <w:r>
+              <w:rPr>
+                <w:noProof/>
+                <w:webHidden/>
+              </w:rPr>
+              <w:t>3</w:t>
+            </w:r>
+            <w:r>
+              <w:rPr>
+                <w:noProof/>
+                <w:webHidden/>
+              </w:rPr>
+              <w:fldChar w:fldCharType="end"/>
+            </w:r>
+          </w:hyperlink>
+        </w:p>
+        <w:p>
+          <w:pPr>
+            <w:pStyle w:val="TOC2"/>
+            <w:tabs>
+              <w:tab w:val="right" w:leader="dot" w:pos="9016"/>
+            </w:tabs>
+            <w:rPr>
+              <w:noProof/>
+            </w:rPr>
+          </w:pPr>
+          <w:hyperlink w:anchor="_Toc483317298" w:history="1">
+            <w:r>
+              <w:rPr>
+                <w:rStyle w:val="Hyperlink"/>
+                <w:noProof/>
+              </w:rPr>
+              <w:t>Aktivitätsdiagramm</w:t>
+            </w:r>
+            <w:r>
+              <w:rPr>
+                <w:noProof/>
+                <w:webHidden/>
+              </w:rPr>
+              <w:tab/>
+            </w:r>
+            <w:r>
+              <w:rPr>
+                <w:noProof/>
+                <w:webHidden/>
+              </w:rPr>
+              <w:fldChar w:fldCharType="begin"/>
+            </w:r>
+            <w:r>
+              <w:rPr>
+                <w:noProof/>
+                <w:webHidden/>
+              </w:rPr>
+              <w:instrText xml:space="preserve"> PAGEREF _Toc483317298 \h </w:instrText>
+            </w:r>
+            <w:r>
+              <w:rPr>
+                <w:noProof/>
+                <w:webHidden/>
+              </w:rPr>
+            </w:r>
+            <w:r>
+              <w:rPr>
+                <w:noProof/>
+                <w:webHidden/>
+              </w:rPr>
+              <w:fldChar w:fldCharType="separate"/>
+            </w:r>
+            <w:r>
+              <w:rPr>
+                <w:noProof/>
+                <w:webHidden/>
+              </w:rPr>
+              <w:t>3</w:t>
+            </w:r>
+            <w:r>
+              <w:rPr>
+                <w:noProof/>
+                <w:webHidden/>
+              </w:rPr>
+              <w:fldChar w:fldCharType="end"/>
+            </w:r>
+          </w:hyperlink>
+        </w:p>
+        <w:p>
+          <w:pPr>
+            <w:pStyle w:val="TOC2"/>
+            <w:tabs>
+              <w:tab w:val="right" w:leader="dot" w:pos="9016"/>
+            </w:tabs>
+            <w:rPr>
+              <w:noProof/>
+            </w:rPr>
+          </w:pPr>
+          <w:hyperlink w:anchor="_Toc483317299" w:history="1">
+            <w:r>
+              <w:rPr>
+                <w:rStyle w:val="Hyperlink"/>
+                <w:noProof/>
+              </w:rPr>
+              <w:t>Tools</w:t>
+            </w:r>
+            <w:r>
+              <w:rPr>
+                <w:noProof/>
+                <w:webHidden/>
+              </w:rPr>
+              <w:tab/>
+            </w:r>
+            <w:r>
+              <w:rPr>
+                <w:noProof/>
+                <w:webHidden/>
+              </w:rPr>
+              <w:fldChar w:fldCharType="begin"/>
+            </w:r>
+            <w:r>
+              <w:rPr>
+                <w:noProof/>
+                <w:webHidden/>
+              </w:rPr>
+              <w:instrText xml:space="preserve"> PAGEREF _Toc483317299 \h </w:instrText>
+            </w:r>
+            <w:r>
+              <w:rPr>
+                <w:noProof/>
+                <w:webHidden/>
+              </w:rPr>
+            </w:r>
+            <w:r>
+              <w:rPr>
+                <w:noProof/>
+                <w:webHidden/>
+              </w:rPr>
+              <w:fldChar w:fldCharType="separate"/>
+            </w:r>
+            <w:r>
+              <w:rPr>
+                <w:noProof/>
+                <w:webHidden/>
+              </w:rPr>
+              <w:t>3</w:t>
+            </w:r>
+            <w:r>
+              <w:rPr>
+                <w:noProof/>
+                <w:webHidden/>
+              </w:rPr>
+              <w:fldChar w:fldCharType="end"/>
+            </w:r>
+          </w:hyperlink>
+        </w:p>
+        <w:p>
+          <w:pPr>
+            <w:pStyle w:val="TOC1"/>
+            <w:tabs>
+              <w:tab w:val="right" w:leader="dot" w:pos="9016"/>
+            </w:tabs>
+            <w:rPr>
+              <w:rFonts w:eastAsiaTheme="minorEastAsia"/>
+              <w:noProof/>
+              <w:lang w:eastAsia="de-CH"/>
+            </w:rPr>
+          </w:pPr>
+          <w:hyperlink w:anchor="_Toc483317300" w:history="1">
+            <w:r>
+              <w:rPr>
+                <w:rStyle w:val="Hyperlink"/>
+                <w:noProof/>
+              </w:rPr>
+              <w:t>Funktionalität</w:t>
+            </w:r>
+            <w:r>
+              <w:rPr>
+                <w:noProof/>
+                <w:webHidden/>
+              </w:rPr>
+              <w:tab/>
+            </w:r>
+            <w:r>
+              <w:rPr>
+                <w:noProof/>
+                <w:webHidden/>
+              </w:rPr>
+              <w:fldChar w:fldCharType="begin"/>
+            </w:r>
+            <w:r>
+              <w:rPr>
+                <w:noProof/>
+                <w:webHidden/>
+              </w:rPr>
+              <w:instrText xml:space="preserve"> PAGEREF _Toc483317300 \h </w:instrText>
+            </w:r>
+            <w:r>
+              <w:rPr>
+                <w:noProof/>
+                <w:webHidden/>
+              </w:rPr>
+            </w:r>
+            <w:r>
+              <w:rPr>
+                <w:noProof/>
+                <w:webHidden/>
+              </w:rPr>
+              <w:fldChar w:fldCharType="separate"/>
+            </w:r>
+            <w:r>
+              <w:rPr>
+                <w:noProof/>
+                <w:webHidden/>
+              </w:rPr>
+              <w:t>4</w:t>
+            </w:r>
+            <w:r>
+              <w:rPr>
+                <w:noProof/>
+                <w:webHidden/>
+              </w:rPr>
+              <w:fldChar w:fldCharType="end"/>
+            </w:r>
+          </w:hyperlink>
+        </w:p>
+        <w:p>
+          <w:pPr>
+            <w:pStyle w:val="TOC2"/>
+            <w:tabs>
+              <w:tab w:val="right" w:leader="dot" w:pos="9016"/>
+            </w:tabs>
+            <w:rPr>
+              <w:noProof/>
+            </w:rPr>
+          </w:pPr>
+          <w:hyperlink w:anchor="_Toc483317301" w:history="1">
+            <w:r>
+              <w:rPr>
+                <w:rStyle w:val="Hyperlink"/>
+                <w:noProof/>
                 <w:lang w:val="en-US"/>
               </w:rPr>
-              <w:t>Test</w:t>
+              <w:t>Anforderungen</w:t>
             </w:r>
             <w:r>
               <w:rPr>
@@ -1183,7 +1732,7 @@
                 <w:noProof/>
                 <w:webHidden/>
               </w:rPr>
-              <w:instrText xml:space="preserve"> PAGEREF _Toc483240263 \h </w:instrText>
+              <w:instrText xml:space="preserve"> PAGEREF _Toc483317301 \h </w:instrText>
             </w:r>
             <w:r>
               <w:rPr>
@@ -1203,7 +1752,759 @@
                 <w:noProof/>
                 <w:webHidden/>
               </w:rPr>
-              <w:t>2</w:t>
+              <w:t>4</w:t>
+            </w:r>
+            <w:r>
+              <w:rPr>
+                <w:noProof/>
+                <w:webHidden/>
+              </w:rPr>
+              <w:fldChar w:fldCharType="end"/>
+            </w:r>
+          </w:hyperlink>
+        </w:p>
+        <w:p>
+          <w:pPr>
+            <w:pStyle w:val="TOC1"/>
+            <w:tabs>
+              <w:tab w:val="right" w:leader="dot" w:pos="9016"/>
+            </w:tabs>
+            <w:rPr>
+              <w:rFonts w:eastAsiaTheme="minorEastAsia"/>
+              <w:noProof/>
+              <w:lang w:eastAsia="de-CH"/>
+            </w:rPr>
+          </w:pPr>
+          <w:hyperlink w:anchor="_Toc483317302" w:history="1">
+            <w:r>
+              <w:rPr>
+                <w:rStyle w:val="Hyperlink"/>
+                <w:noProof/>
+              </w:rPr>
+              <w:t>Diagramme</w:t>
+            </w:r>
+            <w:r>
+              <w:rPr>
+                <w:noProof/>
+                <w:webHidden/>
+              </w:rPr>
+              <w:tab/>
+            </w:r>
+            <w:r>
+              <w:rPr>
+                <w:noProof/>
+                <w:webHidden/>
+              </w:rPr>
+              <w:fldChar w:fldCharType="begin"/>
+            </w:r>
+            <w:r>
+              <w:rPr>
+                <w:noProof/>
+                <w:webHidden/>
+              </w:rPr>
+              <w:instrText xml:space="preserve"> PAGEREF _Toc483317302 \h </w:instrText>
+            </w:r>
+            <w:r>
+              <w:rPr>
+                <w:noProof/>
+                <w:webHidden/>
+              </w:rPr>
+            </w:r>
+            <w:r>
+              <w:rPr>
+                <w:noProof/>
+                <w:webHidden/>
+              </w:rPr>
+              <w:fldChar w:fldCharType="separate"/>
+            </w:r>
+            <w:r>
+              <w:rPr>
+                <w:noProof/>
+                <w:webHidden/>
+              </w:rPr>
+              <w:t>5</w:t>
+            </w:r>
+            <w:r>
+              <w:rPr>
+                <w:noProof/>
+                <w:webHidden/>
+              </w:rPr>
+              <w:fldChar w:fldCharType="end"/>
+            </w:r>
+          </w:hyperlink>
+        </w:p>
+        <w:p>
+          <w:pPr>
+            <w:pStyle w:val="TOC2"/>
+            <w:tabs>
+              <w:tab w:val="right" w:leader="dot" w:pos="9016"/>
+            </w:tabs>
+            <w:rPr>
+              <w:noProof/>
+            </w:rPr>
+          </w:pPr>
+          <w:hyperlink w:anchor="_Toc483317303" w:history="1">
+            <w:r>
+              <w:rPr>
+                <w:rStyle w:val="Hyperlink"/>
+                <w:noProof/>
+              </w:rPr>
+              <w:t>Allgemein</w:t>
+            </w:r>
+            <w:r>
+              <w:rPr>
+                <w:noProof/>
+                <w:webHidden/>
+              </w:rPr>
+              <w:tab/>
+            </w:r>
+            <w:r>
+              <w:rPr>
+                <w:noProof/>
+                <w:webHidden/>
+              </w:rPr>
+              <w:fldChar w:fldCharType="begin"/>
+            </w:r>
+            <w:r>
+              <w:rPr>
+                <w:noProof/>
+                <w:webHidden/>
+              </w:rPr>
+              <w:instrText xml:space="preserve"> PAGEREF _Toc483317303 \h </w:instrText>
+            </w:r>
+            <w:r>
+              <w:rPr>
+                <w:noProof/>
+                <w:webHidden/>
+              </w:rPr>
+            </w:r>
+            <w:r>
+              <w:rPr>
+                <w:noProof/>
+                <w:webHidden/>
+              </w:rPr>
+              <w:fldChar w:fldCharType="separate"/>
+            </w:r>
+            <w:r>
+              <w:rPr>
+                <w:noProof/>
+                <w:webHidden/>
+              </w:rPr>
+              <w:t>5</w:t>
+            </w:r>
+            <w:r>
+              <w:rPr>
+                <w:noProof/>
+                <w:webHidden/>
+              </w:rPr>
+              <w:fldChar w:fldCharType="end"/>
+            </w:r>
+          </w:hyperlink>
+        </w:p>
+        <w:p>
+          <w:pPr>
+            <w:pStyle w:val="TOC2"/>
+            <w:tabs>
+              <w:tab w:val="right" w:leader="dot" w:pos="9016"/>
+            </w:tabs>
+            <w:rPr>
+              <w:noProof/>
+            </w:rPr>
+          </w:pPr>
+          <w:hyperlink w:anchor="_Toc483317304" w:history="1">
+            <w:r>
+              <w:rPr>
+                <w:rStyle w:val="Hyperlink"/>
+                <w:noProof/>
+              </w:rPr>
+              <w:t>Anforderung 1</w:t>
+            </w:r>
+            <w:r>
+              <w:rPr>
+                <w:noProof/>
+                <w:webHidden/>
+              </w:rPr>
+              <w:tab/>
+            </w:r>
+            <w:r>
+              <w:rPr>
+                <w:noProof/>
+                <w:webHidden/>
+              </w:rPr>
+              <w:fldChar w:fldCharType="begin"/>
+            </w:r>
+            <w:r>
+              <w:rPr>
+                <w:noProof/>
+                <w:webHidden/>
+              </w:rPr>
+              <w:instrText xml:space="preserve"> PAGEREF _Toc483317304 \h </w:instrText>
+            </w:r>
+            <w:r>
+              <w:rPr>
+                <w:noProof/>
+                <w:webHidden/>
+              </w:rPr>
+            </w:r>
+            <w:r>
+              <w:rPr>
+                <w:noProof/>
+                <w:webHidden/>
+              </w:rPr>
+              <w:fldChar w:fldCharType="separate"/>
+            </w:r>
+            <w:r>
+              <w:rPr>
+                <w:noProof/>
+                <w:webHidden/>
+              </w:rPr>
+              <w:t>6</w:t>
+            </w:r>
+            <w:r>
+              <w:rPr>
+                <w:noProof/>
+                <w:webHidden/>
+              </w:rPr>
+              <w:fldChar w:fldCharType="end"/>
+            </w:r>
+          </w:hyperlink>
+        </w:p>
+        <w:p>
+          <w:pPr>
+            <w:pStyle w:val="TOC2"/>
+            <w:tabs>
+              <w:tab w:val="right" w:leader="dot" w:pos="9016"/>
+            </w:tabs>
+            <w:rPr>
+              <w:noProof/>
+            </w:rPr>
+          </w:pPr>
+          <w:hyperlink w:anchor="_Toc483317305" w:history="1">
+            <w:r>
+              <w:rPr>
+                <w:rStyle w:val="Hyperlink"/>
+                <w:noProof/>
+              </w:rPr>
+              <w:t>Anforderung 2</w:t>
+            </w:r>
+            <w:r>
+              <w:rPr>
+                <w:noProof/>
+                <w:webHidden/>
+              </w:rPr>
+              <w:tab/>
+            </w:r>
+            <w:r>
+              <w:rPr>
+                <w:noProof/>
+                <w:webHidden/>
+              </w:rPr>
+              <w:fldChar w:fldCharType="begin"/>
+            </w:r>
+            <w:r>
+              <w:rPr>
+                <w:noProof/>
+                <w:webHidden/>
+              </w:rPr>
+              <w:instrText xml:space="preserve"> PAGEREF _Toc483317305 \h </w:instrText>
+            </w:r>
+            <w:r>
+              <w:rPr>
+                <w:noProof/>
+                <w:webHidden/>
+              </w:rPr>
+            </w:r>
+            <w:r>
+              <w:rPr>
+                <w:noProof/>
+                <w:webHidden/>
+              </w:rPr>
+              <w:fldChar w:fldCharType="separate"/>
+            </w:r>
+            <w:r>
+              <w:rPr>
+                <w:noProof/>
+                <w:webHidden/>
+              </w:rPr>
+              <w:t>6</w:t>
+            </w:r>
+            <w:r>
+              <w:rPr>
+                <w:noProof/>
+                <w:webHidden/>
+              </w:rPr>
+              <w:fldChar w:fldCharType="end"/>
+            </w:r>
+          </w:hyperlink>
+        </w:p>
+        <w:p>
+          <w:pPr>
+            <w:pStyle w:val="TOC2"/>
+            <w:tabs>
+              <w:tab w:val="right" w:leader="dot" w:pos="9016"/>
+            </w:tabs>
+            <w:rPr>
+              <w:noProof/>
+            </w:rPr>
+          </w:pPr>
+          <w:hyperlink w:anchor="_Toc483317306" w:history="1">
+            <w:r>
+              <w:rPr>
+                <w:rStyle w:val="Hyperlink"/>
+                <w:noProof/>
+              </w:rPr>
+              <w:t>Anforderung 3</w:t>
+            </w:r>
+            <w:r>
+              <w:rPr>
+                <w:noProof/>
+                <w:webHidden/>
+              </w:rPr>
+              <w:tab/>
+            </w:r>
+            <w:r>
+              <w:rPr>
+                <w:noProof/>
+                <w:webHidden/>
+              </w:rPr>
+              <w:fldChar w:fldCharType="begin"/>
+            </w:r>
+            <w:r>
+              <w:rPr>
+                <w:noProof/>
+                <w:webHidden/>
+              </w:rPr>
+              <w:instrText xml:space="preserve"> PAGEREF _Toc483317306 \h </w:instrText>
+            </w:r>
+            <w:r>
+              <w:rPr>
+                <w:noProof/>
+                <w:webHidden/>
+              </w:rPr>
+            </w:r>
+            <w:r>
+              <w:rPr>
+                <w:noProof/>
+                <w:webHidden/>
+              </w:rPr>
+              <w:fldChar w:fldCharType="separate"/>
+            </w:r>
+            <w:r>
+              <w:rPr>
+                <w:noProof/>
+                <w:webHidden/>
+              </w:rPr>
+              <w:t>6</w:t>
+            </w:r>
+            <w:r>
+              <w:rPr>
+                <w:noProof/>
+                <w:webHidden/>
+              </w:rPr>
+              <w:fldChar w:fldCharType="end"/>
+            </w:r>
+          </w:hyperlink>
+        </w:p>
+        <w:p>
+          <w:pPr>
+            <w:pStyle w:val="TOC2"/>
+            <w:tabs>
+              <w:tab w:val="right" w:leader="dot" w:pos="9016"/>
+            </w:tabs>
+            <w:rPr>
+              <w:noProof/>
+            </w:rPr>
+          </w:pPr>
+          <w:hyperlink w:anchor="_Toc483317307" w:history="1">
+            <w:r>
+              <w:rPr>
+                <w:rStyle w:val="Hyperlink"/>
+                <w:noProof/>
+              </w:rPr>
+              <w:t>Anforderung 4</w:t>
+            </w:r>
+            <w:r>
+              <w:rPr>
+                <w:noProof/>
+                <w:webHidden/>
+              </w:rPr>
+              <w:tab/>
+            </w:r>
+            <w:r>
+              <w:rPr>
+                <w:noProof/>
+                <w:webHidden/>
+              </w:rPr>
+              <w:fldChar w:fldCharType="begin"/>
+            </w:r>
+            <w:r>
+              <w:rPr>
+                <w:noProof/>
+                <w:webHidden/>
+              </w:rPr>
+              <w:instrText xml:space="preserve"> PAGEREF _Toc483317307 \h </w:instrText>
+            </w:r>
+            <w:r>
+              <w:rPr>
+                <w:noProof/>
+                <w:webHidden/>
+              </w:rPr>
+            </w:r>
+            <w:r>
+              <w:rPr>
+                <w:noProof/>
+                <w:webHidden/>
+              </w:rPr>
+              <w:fldChar w:fldCharType="separate"/>
+            </w:r>
+            <w:r>
+              <w:rPr>
+                <w:noProof/>
+                <w:webHidden/>
+              </w:rPr>
+              <w:t>6</w:t>
+            </w:r>
+            <w:r>
+              <w:rPr>
+                <w:noProof/>
+                <w:webHidden/>
+              </w:rPr>
+              <w:fldChar w:fldCharType="end"/>
+            </w:r>
+          </w:hyperlink>
+        </w:p>
+        <w:p>
+          <w:pPr>
+            <w:pStyle w:val="TOC2"/>
+            <w:tabs>
+              <w:tab w:val="right" w:leader="dot" w:pos="9016"/>
+            </w:tabs>
+            <w:rPr>
+              <w:noProof/>
+            </w:rPr>
+          </w:pPr>
+          <w:hyperlink w:anchor="_Toc483317308" w:history="1">
+            <w:r>
+              <w:rPr>
+                <w:rStyle w:val="Hyperlink"/>
+                <w:noProof/>
+              </w:rPr>
+              <w:t>Anforderung 5</w:t>
+            </w:r>
+            <w:r>
+              <w:rPr>
+                <w:noProof/>
+                <w:webHidden/>
+              </w:rPr>
+              <w:tab/>
+            </w:r>
+            <w:r>
+              <w:rPr>
+                <w:noProof/>
+                <w:webHidden/>
+              </w:rPr>
+              <w:fldChar w:fldCharType="begin"/>
+            </w:r>
+            <w:r>
+              <w:rPr>
+                <w:noProof/>
+                <w:webHidden/>
+              </w:rPr>
+              <w:instrText xml:space="preserve"> PAGEREF _Toc483317308 \h </w:instrText>
+            </w:r>
+            <w:r>
+              <w:rPr>
+                <w:noProof/>
+                <w:webHidden/>
+              </w:rPr>
+            </w:r>
+            <w:r>
+              <w:rPr>
+                <w:noProof/>
+                <w:webHidden/>
+              </w:rPr>
+              <w:fldChar w:fldCharType="separate"/>
+            </w:r>
+            <w:r>
+              <w:rPr>
+                <w:noProof/>
+                <w:webHidden/>
+              </w:rPr>
+              <w:t>6</w:t>
+            </w:r>
+            <w:r>
+              <w:rPr>
+                <w:noProof/>
+                <w:webHidden/>
+              </w:rPr>
+              <w:fldChar w:fldCharType="end"/>
+            </w:r>
+          </w:hyperlink>
+        </w:p>
+        <w:p>
+          <w:pPr>
+            <w:pStyle w:val="TOC2"/>
+            <w:tabs>
+              <w:tab w:val="right" w:leader="dot" w:pos="9016"/>
+            </w:tabs>
+            <w:rPr>
+              <w:noProof/>
+            </w:rPr>
+          </w:pPr>
+          <w:hyperlink w:anchor="_Toc483317309" w:history="1">
+            <w:r>
+              <w:rPr>
+                <w:rStyle w:val="Hyperlink"/>
+                <w:noProof/>
+              </w:rPr>
+              <w:t>Anforderung 6</w:t>
+            </w:r>
+            <w:r>
+              <w:rPr>
+                <w:noProof/>
+                <w:webHidden/>
+              </w:rPr>
+              <w:tab/>
+            </w:r>
+            <w:r>
+              <w:rPr>
+                <w:noProof/>
+                <w:webHidden/>
+              </w:rPr>
+              <w:fldChar w:fldCharType="begin"/>
+            </w:r>
+            <w:r>
+              <w:rPr>
+                <w:noProof/>
+                <w:webHidden/>
+              </w:rPr>
+              <w:instrText xml:space="preserve"> PAGEREF _Toc483317309 \h </w:instrText>
+            </w:r>
+            <w:r>
+              <w:rPr>
+                <w:noProof/>
+                <w:webHidden/>
+              </w:rPr>
+            </w:r>
+            <w:r>
+              <w:rPr>
+                <w:noProof/>
+                <w:webHidden/>
+              </w:rPr>
+              <w:fldChar w:fldCharType="separate"/>
+            </w:r>
+            <w:r>
+              <w:rPr>
+                <w:noProof/>
+                <w:webHidden/>
+              </w:rPr>
+              <w:t>6</w:t>
+            </w:r>
+            <w:r>
+              <w:rPr>
+                <w:noProof/>
+                <w:webHidden/>
+              </w:rPr>
+              <w:fldChar w:fldCharType="end"/>
+            </w:r>
+          </w:hyperlink>
+        </w:p>
+        <w:p>
+          <w:pPr>
+            <w:pStyle w:val="TOC2"/>
+            <w:tabs>
+              <w:tab w:val="right" w:leader="dot" w:pos="9016"/>
+            </w:tabs>
+            <w:rPr>
+              <w:noProof/>
+            </w:rPr>
+          </w:pPr>
+          <w:hyperlink w:anchor="_Toc483317310" w:history="1">
+            <w:r>
+              <w:rPr>
+                <w:rStyle w:val="Hyperlink"/>
+                <w:noProof/>
+              </w:rPr>
+              <w:t>Anforderung 7</w:t>
+            </w:r>
+            <w:r>
+              <w:rPr>
+                <w:noProof/>
+                <w:webHidden/>
+              </w:rPr>
+              <w:tab/>
+            </w:r>
+            <w:r>
+              <w:rPr>
+                <w:noProof/>
+                <w:webHidden/>
+              </w:rPr>
+              <w:fldChar w:fldCharType="begin"/>
+            </w:r>
+            <w:r>
+              <w:rPr>
+                <w:noProof/>
+                <w:webHidden/>
+              </w:rPr>
+              <w:instrText xml:space="preserve"> PAGEREF _Toc483317310 \h </w:instrText>
+            </w:r>
+            <w:r>
+              <w:rPr>
+                <w:noProof/>
+                <w:webHidden/>
+              </w:rPr>
+            </w:r>
+            <w:r>
+              <w:rPr>
+                <w:noProof/>
+                <w:webHidden/>
+              </w:rPr>
+              <w:fldChar w:fldCharType="separate"/>
+            </w:r>
+            <w:r>
+              <w:rPr>
+                <w:noProof/>
+                <w:webHidden/>
+              </w:rPr>
+              <w:t>6</w:t>
+            </w:r>
+            <w:r>
+              <w:rPr>
+                <w:noProof/>
+                <w:webHidden/>
+              </w:rPr>
+              <w:fldChar w:fldCharType="end"/>
+            </w:r>
+          </w:hyperlink>
+        </w:p>
+        <w:p>
+          <w:pPr>
+            <w:pStyle w:val="TOC2"/>
+            <w:tabs>
+              <w:tab w:val="right" w:leader="dot" w:pos="9016"/>
+            </w:tabs>
+            <w:rPr>
+              <w:noProof/>
+            </w:rPr>
+          </w:pPr>
+          <w:hyperlink w:anchor="_Toc483317311" w:history="1">
+            <w:r>
+              <w:rPr>
+                <w:rStyle w:val="Hyperlink"/>
+                <w:noProof/>
+              </w:rPr>
+              <w:t>Anforderung 8</w:t>
+            </w:r>
+            <w:r>
+              <w:rPr>
+                <w:noProof/>
+                <w:webHidden/>
+              </w:rPr>
+              <w:tab/>
+            </w:r>
+            <w:r>
+              <w:rPr>
+                <w:noProof/>
+                <w:webHidden/>
+              </w:rPr>
+              <w:fldChar w:fldCharType="begin"/>
+            </w:r>
+            <w:r>
+              <w:rPr>
+                <w:noProof/>
+                <w:webHidden/>
+              </w:rPr>
+              <w:instrText xml:space="preserve"> PAGEREF _Toc483317311 \h </w:instrText>
+            </w:r>
+            <w:r>
+              <w:rPr>
+                <w:noProof/>
+                <w:webHidden/>
+              </w:rPr>
+            </w:r>
+            <w:r>
+              <w:rPr>
+                <w:noProof/>
+                <w:webHidden/>
+              </w:rPr>
+              <w:fldChar w:fldCharType="separate"/>
+            </w:r>
+            <w:r>
+              <w:rPr>
+                <w:noProof/>
+                <w:webHidden/>
+              </w:rPr>
+              <w:t>7</w:t>
+            </w:r>
+            <w:r>
+              <w:rPr>
+                <w:noProof/>
+                <w:webHidden/>
+              </w:rPr>
+              <w:fldChar w:fldCharType="end"/>
+            </w:r>
+          </w:hyperlink>
+        </w:p>
+        <w:p>
+          <w:pPr>
+            <w:pStyle w:val="TOC1"/>
+            <w:tabs>
+              <w:tab w:val="right" w:leader="dot" w:pos="9016"/>
+            </w:tabs>
+            <w:rPr>
+              <w:rFonts w:eastAsiaTheme="minorEastAsia"/>
+              <w:noProof/>
+              <w:lang w:eastAsia="de-CH"/>
+            </w:rPr>
+          </w:pPr>
+          <w:hyperlink w:anchor="_Toc483317312" w:history="1">
+            <w:r>
+              <w:rPr>
+                <w:rStyle w:val="Hyperlink"/>
+                <w:noProof/>
+              </w:rPr>
+              <w:t>Testing</w:t>
+            </w:r>
+            <w:r>
+              <w:rPr>
+                <w:noProof/>
+                <w:webHidden/>
+              </w:rPr>
+              <w:tab/>
+            </w:r>
+            <w:r>
+              <w:rPr>
+                <w:noProof/>
+                <w:webHidden/>
+              </w:rPr>
+              <w:fldChar w:fldCharType="begin"/>
+            </w:r>
+            <w:r>
+              <w:rPr>
+                <w:noProof/>
+                <w:webHidden/>
+              </w:rPr>
+              <w:instrText xml:space="preserve"> PAGEREF _Toc483317312 \h </w:instrText>
+            </w:r>
+            <w:r>
+              <w:rPr>
+                <w:noProof/>
+                <w:webHidden/>
+              </w:rPr>
+            </w:r>
+            <w:r>
+              <w:rPr>
+                <w:noProof/>
+                <w:webHidden/>
+              </w:rPr>
+              <w:fldChar w:fldCharType="separate"/>
+            </w:r>
+            <w:r>
+              <w:rPr>
+                <w:noProof/>
+                <w:webHidden/>
+              </w:rPr>
+              <w:t>8</w:t>
             </w:r>
             <w:r>
               <w:rPr>
@@ -1248,31 +2549,27 @@
       <w:pPr>
         <w:pStyle w:val="Heading1"/>
       </w:pPr>
+      <w:bookmarkStart w:id="0" w:name="_Toc483317293"/>
       <w:r>
         <w:lastRenderedPageBreak/>
         <w:t>Einführung</w:t>
       </w:r>
-    </w:p>
-    <w:p>
-      <w:r>
-        <w:t>Dieses Dokument ist im Rahmen des Moduls 318 – Analysieren und objektbasiert programmieren mit Komponenten im Überbetrieblichen Kurs des ICT Berufsbildung Verbands Zentralschweiz entstanden. Es beinhaltet den Auftrag, die Vorarbeiten, die Funktionen, wie auch die Testfälle der Projektarbeit «</w:t>
-      </w:r>
-      <w:proofErr w:type="spellStart"/>
-      <w:r>
-        <w:t>SwissTransport</w:t>
-      </w:r>
-      <w:proofErr w:type="spellEnd"/>
-      <w:r>
-        <w:t xml:space="preserve"> Desktop Applikation». Das Dokument soll einen Einblick in die Vorgehensweise, die Entscheidungen und die Schlussfolgerungen daraus geben und diese festhalten.</w:t>
+      <w:bookmarkEnd w:id="0"/>
+    </w:p>
+    <w:p>
+      <w:r>
+        <w:t>Dieses Dokument ist im Rahmen des Moduls 318 – Analysieren und objektbasiert programmieren mit Komponenten im Überbetrieblichen Kurs des ICT Berufsbildung Verbands Zentralschweiz entstanden. Es beinhaltet den Auftrag, die Vorarbeiten, die Funktionen, wie auch die Testfälle der Projektarbeit «SwissTransport Desktop Applikation». Das Dokument soll einen Einblick in die Vorgehensweise, die Entscheidungen und die Schlussfolgerungen daraus geben und diese festhalten.</w:t>
       </w:r>
     </w:p>
     <w:p>
       <w:pPr>
         <w:pStyle w:val="Heading2"/>
       </w:pPr>
+      <w:bookmarkStart w:id="1" w:name="_Toc483317294"/>
       <w:r>
         <w:t>Auftrag</w:t>
       </w:r>
+      <w:bookmarkEnd w:id="1"/>
     </w:p>
     <w:p>
       <w:r>
@@ -1305,26 +2602,15 @@
       <w:pPr>
         <w:pStyle w:val="Heading2"/>
       </w:pPr>
-      <w:r>
-        <w:t xml:space="preserve">Management </w:t>
-      </w:r>
-      <w:proofErr w:type="spellStart"/>
-      <w:r>
-        <w:t>summary</w:t>
-      </w:r>
-      <w:proofErr w:type="spellEnd"/>
-    </w:p>
-    <w:p>
-      <w:r>
-        <w:t xml:space="preserve">Das Projekt wurde mit Kanban entwickelt. Kanban ist ein Vorgehensmodell zur Softwareentwicklung, bei welcher parallele Arbeiten limitiert werden und dadurch erhält man kürzere </w:t>
-      </w:r>
-      <w:proofErr w:type="spellStart"/>
-      <w:r>
-        <w:t>Durchlaufszeiten</w:t>
-      </w:r>
-      <w:proofErr w:type="spellEnd"/>
-      <w:r>
-        <w:t xml:space="preserve"> als bei </w:t>
+      <w:bookmarkStart w:id="2" w:name="_Toc483317295"/>
+      <w:r>
+        <w:t>Management summary</w:t>
+      </w:r>
+      <w:bookmarkEnd w:id="2"/>
+    </w:p>
+    <w:p>
+      <w:r>
+        <w:t xml:space="preserve">Das Projekt wurde mit Kanban entwickelt. Kanban ist ein Vorgehensmodell zur Softwareentwicklung, bei welcher parallele Arbeiten limitiert werden und dadurch erhält man kürzere Durchlaufszeiten als bei </w:t>
       </w:r>
       <w:r>
         <w:t>anderen Modellen. Kanban zeigt schnell Engpässe auf und dadurch kann man sich schnell anpassen und im Zeitplan bleiben oder allenfalls den Kunden früh genug informieren.</w:t>
@@ -1344,22 +2630,16 @@
       <w:pPr>
         <w:pStyle w:val="Heading1"/>
       </w:pPr>
+      <w:bookmarkStart w:id="3" w:name="_Toc483317296"/>
       <w:r>
         <w:lastRenderedPageBreak/>
         <w:t>Planung</w:t>
       </w:r>
-    </w:p>
-    <w:p>
-      <w:r>
-        <w:t xml:space="preserve">Da die Projektarbeit im Rahmen eines ÜK entstanden ist und den Fokus auf Objekt Orientierte Programmierung und </w:t>
-      </w:r>
-      <w:proofErr w:type="spellStart"/>
-      <w:r>
-        <w:t>Testing</w:t>
-      </w:r>
-      <w:proofErr w:type="spellEnd"/>
-      <w:r>
-        <w:t xml:space="preserve"> legt, gibt es keine Zeitplanung, </w:t>
+      <w:bookmarkEnd w:id="3"/>
+    </w:p>
+    <w:p>
+      <w:r>
+        <w:t xml:space="preserve">Da die Projektarbeit im Rahmen eines ÜK entstanden ist und den Fokus auf Objekt Orientierte Programmierung und Testing legt, gibt es keine Zeitplanung, </w:t>
       </w:r>
       <w:r>
         <w:t>kein Testkonzept, wie auch keine Organisationsstruktur.</w:t>
@@ -1369,41 +2649,1300 @@
       <w:pPr>
         <w:pStyle w:val="Heading2"/>
       </w:pPr>
-      <w:proofErr w:type="spellStart"/>
-      <w:r>
-        <w:t>Use</w:t>
-      </w:r>
-      <w:proofErr w:type="spellEnd"/>
-      <w:r>
-        <w:t xml:space="preserve"> Case Diagramm</w:t>
-      </w:r>
-    </w:p>
-    <w:p/>
+      <w:bookmarkStart w:id="4" w:name="_Toc483317299"/>
+      <w:r>
+        <w:t>Tools</w:t>
+      </w:r>
+      <w:bookmarkEnd w:id="4"/>
+    </w:p>
+    <w:p>
+      <w:r>
+        <w:t>Die Wahl der Tools ist ein sehr wichtiger Prozess in einem Projekt, da die Tools und die Erfahrung mit ihnen entweder das Projekt optimieren oder verschlechtern.</w:t>
+      </w:r>
+    </w:p>
+    <w:p>
+      <w:r>
+        <w:t>Ich habe für die Diagramm Erstellung, Visual Paradigm benutzt, da es optimal für Use Case- und Aktivitätsdiagramme ist.</w:t>
+      </w:r>
+    </w:p>
+    <w:p>
+      <w:r>
+        <w:t>Zur Source-Control habe ich Github, und Sourcetree von Atlassian benutzt. Sourcetree ist ein Git client und Github ein Git Server.</w:t>
+      </w:r>
+    </w:p>
+    <w:p>
+      <w:r>
+        <w:t>Die Testfälle habe ich im Excel geschrieben, da dies dort funktioniert und kostenlos ist.</w:t>
+      </w:r>
+    </w:p>
+    <w:p>
+      <w:r>
+        <w:t>Für die Programmierung an sich habe ich Visual Studio 2017 von Microsoft Corp. gebraucht.</w:t>
+      </w:r>
+    </w:p>
+    <w:p>
+      <w:r>
+        <w:t>Zusätzlich habe ich zwei Nuget packages (Add-ons) im Visual Studio hinzugefügt, eines ist für die Verarbeitung von JSON Rückgaben einer API (Newtonsoft) und eines für die Google Maps Integration (GMap.NET).</w:t>
+      </w:r>
+    </w:p>
+    <w:p>
+      <w:r>
+        <w:t>Die Dokumentation wurde vollständig im Word erstellt.</w:t>
+      </w:r>
+      <w:r>
+        <w:br w:type="page"/>
+      </w:r>
+    </w:p>
+    <w:p>
+      <w:pPr>
+        <w:pStyle w:val="Heading1"/>
+      </w:pPr>
+      <w:bookmarkStart w:id="5" w:name="_Toc483317300"/>
+      <w:r>
+        <w:lastRenderedPageBreak/>
+        <w:t>Funktionalität</w:t>
+      </w:r>
+      <w:bookmarkEnd w:id="5"/>
+    </w:p>
+    <w:p>
+      <w:r>
+        <w:t>Das Produkt soll am Ende ÖV-Verbindungen anzeigen, wie auch einen Abfahrtsmonitor haben.</w:t>
+      </w:r>
+    </w:p>
+    <w:p>
+      <w:pPr>
+        <w:pStyle w:val="Heading2"/>
+        <w:rPr>
+          <w:lang w:val="en-US"/>
+        </w:rPr>
+      </w:pPr>
+      <w:bookmarkStart w:id="6" w:name="_Toc483317301"/>
+      <w:r>
+        <w:rPr>
+          <w:lang w:val="en-US"/>
+        </w:rPr>
+        <w:t>Anforderungen</w:t>
+      </w:r>
+      <w:bookmarkEnd w:id="6"/>
+    </w:p>
+    <w:p>
+      <w:r>
+        <w:rPr>
+          <w:noProof/>
+          <w:lang w:eastAsia="de-CH"/>
+        </w:rPr>
+        <w:drawing>
+          <wp:inline distT="0" distB="0" distL="0" distR="0">
+            <wp:extent cx="5958500" cy="5867400"/>
+            <wp:effectExtent l="0" t="0" r="4445" b="0"/>
+            <wp:docPr id="1" name="Picture 1"/>
+            <wp:cNvGraphicFramePr>
+              <a:graphicFrameLocks xmlns:a="http://schemas.openxmlformats.org/drawingml/2006/main" noChangeAspect="1"/>
+            </wp:cNvGraphicFramePr>
+            <a:graphic xmlns:a="http://schemas.openxmlformats.org/drawingml/2006/main">
+              <a:graphicData uri="http://schemas.openxmlformats.org/drawingml/2006/picture">
+                <pic:pic xmlns:pic="http://schemas.openxmlformats.org/drawingml/2006/picture">
+                  <pic:nvPicPr>
+                    <pic:cNvPr id="1" name="Screen Shot 05-23-17 at 02.51 PM.PNG"/>
+                    <pic:cNvPicPr/>
+                  </pic:nvPicPr>
+                  <pic:blipFill>
+                    <a:blip r:embed="rId8">
+                      <a:extLst>
+                        <a:ext uri="{28A0092B-C50C-407E-A947-70E740481C1C}">
+                          <a14:useLocalDpi xmlns:a14="http://schemas.microsoft.com/office/drawing/2010/main" val="0"/>
+                        </a:ext>
+                      </a:extLst>
+                    </a:blip>
+                    <a:stretch>
+                      <a:fillRect/>
+                    </a:stretch>
+                  </pic:blipFill>
+                  <pic:spPr>
+                    <a:xfrm>
+                      <a:off x="0" y="0"/>
+                      <a:ext cx="5960265" cy="5869138"/>
+                    </a:xfrm>
+                    <a:prstGeom prst="rect">
+                      <a:avLst/>
+                    </a:prstGeom>
+                  </pic:spPr>
+                </pic:pic>
+              </a:graphicData>
+            </a:graphic>
+          </wp:inline>
+        </w:drawing>
+      </w:r>
+    </w:p>
+    <w:p>
+      <w:r>
+        <w:t>Es wurden alle Anforderungen bis auf A007 entwickelt, da diese nicht in das Budget gepasst hat und vom Kunden aus nur eine tiefe Priorität hat. Es wird aber im nächsten Update als Feature dazu kommen.</w:t>
+      </w:r>
+      <w:r>
+        <w:br w:type="page"/>
+      </w:r>
+    </w:p>
+    <w:p>
+      <w:pPr>
+        <w:pStyle w:val="Heading1"/>
+      </w:pPr>
+      <w:bookmarkStart w:id="7" w:name="_Toc483317302"/>
+      <w:r>
+        <w:lastRenderedPageBreak/>
+        <w:t>Diagramme</w:t>
+      </w:r>
+      <w:bookmarkEnd w:id="7"/>
+    </w:p>
     <w:p>
       <w:pPr>
         <w:pStyle w:val="Heading2"/>
       </w:pPr>
-      <w:r>
-        <w:t>Aktivitätsdiagramm</w:t>
-      </w:r>
-    </w:p>
-    <w:p/>
+      <w:bookmarkStart w:id="8" w:name="_Toc483317303"/>
+      <w:r>
+        <w:rPr>
+          <w:noProof/>
+          <w:lang w:eastAsia="de-CH"/>
+        </w:rPr>
+        <mc:AlternateContent>
+          <mc:Choice Requires="wps">
+            <w:drawing>
+              <wp:anchor distT="0" distB="0" distL="114300" distR="114300" simplePos="0" relativeHeight="251672576" behindDoc="0" locked="0" layoutInCell="1" allowOverlap="1">
+                <wp:simplePos x="0" y="0"/>
+                <wp:positionH relativeFrom="column">
+                  <wp:posOffset>5705474</wp:posOffset>
+                </wp:positionH>
+                <wp:positionV relativeFrom="paragraph">
+                  <wp:posOffset>979804</wp:posOffset>
+                </wp:positionV>
+                <wp:extent cx="161925" cy="19050"/>
+                <wp:effectExtent l="0" t="0" r="28575" b="19050"/>
+                <wp:wrapNone/>
+                <wp:docPr id="10" name="Straight Connector 10"/>
+                <wp:cNvGraphicFramePr/>
+                <a:graphic xmlns:a="http://schemas.openxmlformats.org/drawingml/2006/main">
+                  <a:graphicData uri="http://schemas.microsoft.com/office/word/2010/wordprocessingShape">
+                    <wps:wsp>
+                      <wps:cNvCnPr/>
+                      <wps:spPr>
+                        <a:xfrm>
+                          <a:off x="0" y="0"/>
+                          <a:ext cx="161925" cy="19050"/>
+                        </a:xfrm>
+                        <a:prstGeom prst="line">
+                          <a:avLst/>
+                        </a:prstGeom>
+                      </wps:spPr>
+                      <wps:style>
+                        <a:lnRef idx="1">
+                          <a:schemeClr val="accent1"/>
+                        </a:lnRef>
+                        <a:fillRef idx="0">
+                          <a:schemeClr val="accent1"/>
+                        </a:fillRef>
+                        <a:effectRef idx="0">
+                          <a:schemeClr val="accent1"/>
+                        </a:effectRef>
+                        <a:fontRef idx="minor">
+                          <a:schemeClr val="tx1"/>
+                        </a:fontRef>
+                      </wps:style>
+                      <wps:bodyPr/>
+                    </wps:wsp>
+                  </a:graphicData>
+                </a:graphic>
+                <wp14:sizeRelH relativeFrom="margin">
+                  <wp14:pctWidth>0</wp14:pctWidth>
+                </wp14:sizeRelH>
+                <wp14:sizeRelV relativeFrom="margin">
+                  <wp14:pctHeight>0</wp14:pctHeight>
+                </wp14:sizeRelV>
+              </wp:anchor>
+            </w:drawing>
+          </mc:Choice>
+          <mc:Fallback>
+            <w:pict>
+              <v:line w14:anchorId="26EF3DF9" id="Straight Connector 10" o:spid="_x0000_s1026" style="position:absolute;z-index:251672576;visibility:visible;mso-wrap-style:square;mso-width-percent:0;mso-height-percent:0;mso-wrap-distance-left:9pt;mso-wrap-distance-top:0;mso-wrap-distance-right:9pt;mso-wrap-distance-bottom:0;mso-position-horizontal:absolute;mso-position-horizontal-relative:text;mso-position-vertical:absolute;mso-position-vertical-relative:text;mso-width-percent:0;mso-height-percent:0;mso-width-relative:margin;mso-height-relative:margin" from="449.25pt,77.15pt" to="462pt,78.65pt" o:gfxdata="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" strokecolor="#5b9bd5 [3204]" strokeweight=".5pt">
+                <v:stroke joinstyle="miter"/>
+              </v:line>
+            </w:pict>
+          </mc:Fallback>
+        </mc:AlternateContent>
+      </w:r>
+      <w:r>
+        <w:rPr>
+          <w:noProof/>
+          <w:lang w:eastAsia="de-CH"/>
+        </w:rPr>
+        <w:drawing>
+          <wp:anchor distT="0" distB="0" distL="114300" distR="114300" simplePos="0" relativeHeight="251663360" behindDoc="0" locked="0" layoutInCell="1" allowOverlap="1">
+            <wp:simplePos x="0" y="0"/>
+            <wp:positionH relativeFrom="margin">
+              <wp:align>center</wp:align>
+            </wp:positionH>
+            <wp:positionV relativeFrom="paragraph">
+              <wp:posOffset>341630</wp:posOffset>
+            </wp:positionV>
+            <wp:extent cx="6853555" cy="876300"/>
+            <wp:effectExtent l="0" t="0" r="4445" b="0"/>
+            <wp:wrapSquare wrapText="bothSides"/>
+            <wp:docPr id="2" name="Picture 2"/>
+            <wp:cNvGraphicFramePr>
+              <a:graphicFrameLocks xmlns:a="http://schemas.openxmlformats.org/drawingml/2006/main" noChangeAspect="1"/>
+            </wp:cNvGraphicFramePr>
+            <a:graphic xmlns:a="http://schemas.openxmlformats.org/drawingml/2006/main">
+              <a:graphicData uri="http://schemas.openxmlformats.org/drawingml/2006/picture">
+                <pic:pic xmlns:pic="http://schemas.openxmlformats.org/drawingml/2006/picture">
+                  <pic:nvPicPr>
+                    <pic:cNvPr id="2" name="Screen Shot 05-23-17 at 10.14 AM.PNG"/>
+                    <pic:cNvPicPr/>
+                  </pic:nvPicPr>
+                  <pic:blipFill>
+                    <a:blip r:embed="rId9">
+                      <a:extLst>
+                        <a:ext uri="{28A0092B-C50C-407E-A947-70E740481C1C}">
+                          <a14:useLocalDpi xmlns:a14="http://schemas.microsoft.com/office/drawing/2010/main" val="0"/>
+                        </a:ext>
+                      </a:extLst>
+                    </a:blip>
+                    <a:stretch>
+                      <a:fillRect/>
+                    </a:stretch>
+                  </pic:blipFill>
+                  <pic:spPr>
+                    <a:xfrm>
+                      <a:off x="0" y="0"/>
+                      <a:ext cx="6853555" cy="876300"/>
+                    </a:xfrm>
+                    <a:prstGeom prst="rect">
+                      <a:avLst/>
+                    </a:prstGeom>
+                  </pic:spPr>
+                </pic:pic>
+              </a:graphicData>
+            </a:graphic>
+            <wp14:sizeRelH relativeFrom="page">
+              <wp14:pctWidth>0</wp14:pctWidth>
+            </wp14:sizeRelH>
+            <wp14:sizeRelV relativeFrom="page">
+              <wp14:pctHeight>0</wp14:pctHeight>
+            </wp14:sizeRelV>
+          </wp:anchor>
+        </w:drawing>
+      </w:r>
+      <w:r>
+        <w:t>Allgemein</w:t>
+      </w:r>
+      <w:bookmarkEnd w:id="8"/>
+    </w:p>
+    <w:p>
+      <w:r>
+        <w:rPr>
+          <w:noProof/>
+        </w:rPr>
+        <mc:AlternateContent>
+          <mc:Choice Requires="wps">
+            <w:drawing>
+              <wp:anchor distT="0" distB="0" distL="114300" distR="114300" simplePos="0" relativeHeight="251671552" behindDoc="0" locked="0" layoutInCell="1" allowOverlap="1" wp14:anchorId="5AC547CB" wp14:editId="5D60147B">
+                <wp:simplePos x="0" y="0"/>
+                <wp:positionH relativeFrom="column">
+                  <wp:posOffset>-400050</wp:posOffset>
+                </wp:positionH>
+                <wp:positionV relativeFrom="paragraph">
+                  <wp:posOffset>7319010</wp:posOffset>
+                </wp:positionV>
+                <wp:extent cx="1638300" cy="635"/>
+                <wp:effectExtent l="0" t="0" r="0" b="0"/>
+                <wp:wrapSquare wrapText="bothSides"/>
+                <wp:docPr id="7" name="Text Box 7"/>
+                <wp:cNvGraphicFramePr/>
+                <a:graphic xmlns:a="http://schemas.openxmlformats.org/drawingml/2006/main">
+                  <a:graphicData uri="http://schemas.microsoft.com/office/word/2010/wordprocessingShape">
+                    <wps:wsp>
+                      <wps:cNvSpPr txBox="1"/>
+                      <wps:spPr>
+                        <a:xfrm>
+                          <a:off x="0" y="0"/>
+                          <a:ext cx="1638300" cy="635"/>
+                        </a:xfrm>
+                        <a:prstGeom prst="rect">
+                          <a:avLst/>
+                        </a:prstGeom>
+                        <a:solidFill>
+                          <a:prstClr val="white"/>
+                        </a:solidFill>
+                        <a:ln>
+                          <a:noFill/>
+                        </a:ln>
+                      </wps:spPr>
+                      <wps:txbx>
+                        <w:txbxContent>
+                          <w:p>
+                            <w:pPr>
+                              <w:pStyle w:val="Caption"/>
+                              <w:rPr>
+                                <w:noProof/>
+                              </w:rPr>
+                            </w:pPr>
+                            <w:r>
+                              <w:t xml:space="preserve">Abbildung </w:t>
+                            </w:r>
+                            <w:r>
+                              <w:fldChar w:fldCharType="begin"/>
+                            </w:r>
+                            <w:r>
+                              <w:instrText xml:space="preserve"> SEQ Abbildung \* ARABIC </w:instrText>
+                            </w:r>
+                            <w:r>
+                              <w:fldChar w:fldCharType="separate"/>
+                            </w:r>
+                            <w:r>
+                              <w:rPr>
+                                <w:noProof/>
+                              </w:rPr>
+                              <w:t>1</w:t>
+                            </w:r>
+                            <w:r>
+                              <w:fldChar w:fldCharType="end"/>
+                            </w:r>
+                            <w:r>
+                              <w:t>: Use Case Diagramm</w:t>
+                            </w:r>
+                            <w:r>
+                              <w:object w:dxaOrig="1538" w:dyaOrig="993">
+                                <v:shapetype id="_x0000_t75" coordsize="21600,21600" o:spt="75" o:preferrelative="t" path="m@4@5l@4@11@9@11@9@5xe" filled="f" stroked="f">
+                                  <v:stroke joinstyle="miter"/>
+                                  <v:formulas>
+                                    <v:f eqn="if lineDrawn pixelLineWidth 0"/>
+                                    <v:f eqn="sum @0 1 0"/>
+                                    <v:f eqn="sum 0 0 @1"/>
+                                    <v:f eqn="prod @2 1 2"/>
+                                    <v:f eqn="prod @3 21600 pixelWidth"/>
+                                    <v:f eqn="prod @3 21600 pixelHeight"/>
+                                    <v:f eqn="sum @0 0 1"/>
+                                    <v:f eqn="prod @6 1 2"/>
+                                    <v:f eqn="prod @7 21600 pixelWidth"/>
+                                    <v:f eqn="sum @8 21600 0"/>
+                                    <v:f eqn="prod @7 21600 pixelHeight"/>
+                                    <v:f eqn="sum @10 21600 0"/>
+                                  </v:formulas>
+                                  <v:path o:extrusionok="f" gradientshapeok="t" o:connecttype="rect"/>
+                                  <o:lock v:ext="edit" aspectratio="t"/>
+                                </v:shapetype>
+                                <v:shape id="_x0000_i1061" type="#_x0000_t75" style="width:76.9pt;height:49.65pt" o:ole="">
+                                  <v:imagedata r:id="rId10" o:title=""/>
+                                </v:shape>
+                                <o:OLEObject Type="Embed" ProgID="Package" ShapeID="_x0000_i1061" DrawAspect="Icon" ObjectID="_1557059479" r:id="rId11"/>
+                              </w:object>
+                            </w:r>
+                          </w:p>
+                        </w:txbxContent>
+                      </wps:txbx>
+                      <wps:bodyPr rot="0" spcFirstLastPara="0" vertOverflow="overflow" horzOverflow="overflow" vert="horz" wrap="square" lIns="0" tIns="0" rIns="0" bIns="0" numCol="1" spcCol="0" rtlCol="0" fromWordArt="0" anchor="t" anchorCtr="0" forceAA="0" compatLnSpc="1">
+                        <a:prstTxWarp prst="textNoShape">
+                          <a:avLst/>
+                        </a:prstTxWarp>
+                        <a:spAutoFit/>
+                      </wps:bodyPr>
+                    </wps:wsp>
+                  </a:graphicData>
+                </a:graphic>
+                <wp14:sizeRelH relativeFrom="margin">
+                  <wp14:pctWidth>0</wp14:pctWidth>
+                </wp14:sizeRelH>
+              </wp:anchor>
+            </w:drawing>
+          </mc:Choice>
+          <mc:Fallback>
+            <w:pict>
+              <v:shape w14:anchorId="5AC547CB" id="Text Box 7" o:spid="_x0000_s1032" type="#_x0000_t202" style="position:absolute;margin-left:-31.5pt;margin-top:576.3pt;width:129pt;height:.05pt;z-index:251671552;visibility:visible;mso-wrap-style:square;mso-width-percent:0;mso-wrap-distance-left:9pt;mso-wrap-distance-top:0;mso-wrap-distance-right:9pt;mso-wrap-distance-bottom:0;mso-position-horizontal:absolute;mso-position-horizontal-relative:text;mso-position-vertical:absolute;mso-position-vertical-relative:text;mso-width-percent:0;mso-width-relative:margin;v-text-anchor:top" o:gfxdata="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" stroked="f">
+                <v:textbox style="mso-fit-shape-to-text:t" inset="0,0,0,0">
+                  <w:txbxContent>
+                    <w:p>
+                      <w:pPr>
+                        <w:pStyle w:val="Caption"/>
+                        <w:rPr>
+                          <w:noProof/>
+                        </w:rPr>
+                      </w:pPr>
+                      <w:r>
+                        <w:t xml:space="preserve">Abbildung </w:t>
+                      </w:r>
+                      <w:r>
+                        <w:fldChar w:fldCharType="begin"/>
+                      </w:r>
+                      <w:r>
+                        <w:instrText xml:space="preserve"> SEQ Abbildung \* ARABIC </w:instrText>
+                      </w:r>
+                      <w:r>
+                        <w:fldChar w:fldCharType="separate"/>
+                      </w:r>
+                      <w:r>
+                        <w:rPr>
+                          <w:noProof/>
+                        </w:rPr>
+                        <w:t>1</w:t>
+                      </w:r>
+                      <w:r>
+                        <w:fldChar w:fldCharType="end"/>
+                      </w:r>
+                      <w:r>
+                        <w:t>: Use Case Diagramm</w:t>
+                      </w:r>
+                      <w:r>
+                        <w:object w:dxaOrig="1538" w:dyaOrig="993">
+                          <v:shape id="_x0000_i1061" type="#_x0000_t75" style="width:76.9pt;height:49.65pt" o:ole="">
+                            <v:imagedata r:id="rId10" o:title=""/>
+                          </v:shape>
+                          <o:OLEObject Type="Embed" ProgID="Package" ShapeID="_x0000_i1061" DrawAspect="Icon" ObjectID="_1557059479" r:id="rId12"/>
+                        </w:object>
+                      </w:r>
+                    </w:p>
+                  </w:txbxContent>
+                </v:textbox>
+                <w10:wrap type="square"/>
+              </v:shape>
+            </w:pict>
+          </mc:Fallback>
+        </mc:AlternateContent>
+      </w:r>
+      <w:r>
+        <w:rPr>
+          <w:noProof/>
+          <w:lang w:eastAsia="de-CH"/>
+        </w:rPr>
+        <w:drawing>
+          <wp:anchor distT="0" distB="0" distL="114300" distR="114300" simplePos="0" relativeHeight="251665408" behindDoc="0" locked="0" layoutInCell="1" allowOverlap="1">
+            <wp:simplePos x="0" y="0"/>
+            <wp:positionH relativeFrom="margin">
+              <wp:align>center</wp:align>
+            </wp:positionH>
+            <wp:positionV relativeFrom="paragraph">
+              <wp:posOffset>2385060</wp:posOffset>
+            </wp:positionV>
+            <wp:extent cx="6534150" cy="4881245"/>
+            <wp:effectExtent l="0" t="0" r="0" b="0"/>
+            <wp:wrapSquare wrapText="bothSides"/>
+            <wp:docPr id="4" name="Picture 4"/>
+            <wp:cNvGraphicFramePr>
+              <a:graphicFrameLocks xmlns:a="http://schemas.openxmlformats.org/drawingml/2006/main" noChangeAspect="1"/>
+            </wp:cNvGraphicFramePr>
+            <a:graphic xmlns:a="http://schemas.openxmlformats.org/drawingml/2006/main">
+              <a:graphicData uri="http://schemas.openxmlformats.org/drawingml/2006/picture">
+                <pic:pic xmlns:pic="http://schemas.openxmlformats.org/drawingml/2006/picture">
+                  <pic:nvPicPr>
+                    <pic:cNvPr id="4" name="Screen Shot 05-23-17 at 10.31 AM.PNG"/>
+                    <pic:cNvPicPr/>
+                  </pic:nvPicPr>
+                  <pic:blipFill>
+                    <a:blip r:embed="rId13">
+                      <a:extLst>
+                        <a:ext uri="{28A0092B-C50C-407E-A947-70E740481C1C}">
+                          <a14:useLocalDpi xmlns:a14="http://schemas.microsoft.com/office/drawing/2010/main" val="0"/>
+                        </a:ext>
+                      </a:extLst>
+                    </a:blip>
+                    <a:stretch>
+                      <a:fillRect/>
+                    </a:stretch>
+                  </pic:blipFill>
+                  <pic:spPr>
+                    <a:xfrm>
+                      <a:off x="0" y="0"/>
+                      <a:ext cx="6534150" cy="4881245"/>
+                    </a:xfrm>
+                    <a:prstGeom prst="rect">
+                      <a:avLst/>
+                    </a:prstGeom>
+                  </pic:spPr>
+                </pic:pic>
+              </a:graphicData>
+            </a:graphic>
+            <wp14:sizeRelH relativeFrom="page">
+              <wp14:pctWidth>0</wp14:pctWidth>
+            </wp14:sizeRelH>
+            <wp14:sizeRelV relativeFrom="page">
+              <wp14:pctHeight>0</wp14:pctHeight>
+            </wp14:sizeRelV>
+          </wp:anchor>
+        </w:drawing>
+      </w:r>
+      <w:r>
+        <w:rPr>
+          <w:noProof/>
+        </w:rPr>
+        <mc:AlternateContent>
+          <mc:Choice Requires="wps">
+            <w:drawing>
+              <wp:anchor distT="0" distB="0" distL="114300" distR="114300" simplePos="0" relativeHeight="251669504" behindDoc="0" locked="0" layoutInCell="1" allowOverlap="1" wp14:anchorId="65008B86" wp14:editId="60F5722A">
+                <wp:simplePos x="0" y="0"/>
+                <wp:positionH relativeFrom="column">
+                  <wp:posOffset>-561975</wp:posOffset>
+                </wp:positionH>
+                <wp:positionV relativeFrom="paragraph">
+                  <wp:posOffset>2204085</wp:posOffset>
+                </wp:positionV>
+                <wp:extent cx="2295525" cy="635"/>
+                <wp:effectExtent l="0" t="0" r="9525" b="0"/>
+                <wp:wrapSquare wrapText="bothSides"/>
+                <wp:docPr id="6" name="Text Box 6"/>
+                <wp:cNvGraphicFramePr/>
+                <a:graphic xmlns:a="http://schemas.openxmlformats.org/drawingml/2006/main">
+                  <a:graphicData uri="http://schemas.microsoft.com/office/word/2010/wordprocessingShape">
+                    <wps:wsp>
+                      <wps:cNvSpPr txBox="1"/>
+                      <wps:spPr>
+                        <a:xfrm>
+                          <a:off x="0" y="0"/>
+                          <a:ext cx="2295525" cy="635"/>
+                        </a:xfrm>
+                        <a:prstGeom prst="rect">
+                          <a:avLst/>
+                        </a:prstGeom>
+                        <a:solidFill>
+                          <a:prstClr val="white"/>
+                        </a:solidFill>
+                        <a:ln>
+                          <a:noFill/>
+                        </a:ln>
+                      </wps:spPr>
+                      <wps:txbx>
+                        <w:txbxContent>
+                          <w:p>
+                            <w:pPr>
+                              <w:pStyle w:val="Caption"/>
+                              <w:rPr>
+                                <w:noProof/>
+                              </w:rPr>
+                            </w:pPr>
+                            <w:r>
+                              <w:t xml:space="preserve">Abbildung </w:t>
+                            </w:r>
+                            <w:r>
+                              <w:fldChar w:fldCharType="begin"/>
+                            </w:r>
+                            <w:r>
+                              <w:instrText xml:space="preserve"> SEQ Abbildung \* ARABIC </w:instrText>
+                            </w:r>
+                            <w:r>
+                              <w:fldChar w:fldCharType="separate"/>
+                            </w:r>
+                            <w:r>
+                              <w:rPr>
+                                <w:noProof/>
+                              </w:rPr>
+                              <w:t>2</w:t>
+                            </w:r>
+                            <w:r>
+                              <w:fldChar w:fldCharType="end"/>
+                            </w:r>
+                            <w:r>
+                              <w:t>: Aktivitätsdiagramm Verbindungen</w:t>
+                            </w:r>
+                            <w:r>
+                              <w:object w:dxaOrig="1538" w:dyaOrig="993">
+                                <v:shape id="_x0000_i1042" type="#_x0000_t75" style="width:76.5pt;height:49.5pt">
+                                  <v:imagedata r:id="rId14" o:title=""/>
+                                </v:shape>
+                                <o:OLEObject Type="Embed" ProgID="Package" ShapeID="_x0000_i1042" DrawAspect="Icon" ObjectID="_1557059480" r:id="rId15"/>
+                              </w:object>
+                            </w:r>
+                          </w:p>
+                        </w:txbxContent>
+                      </wps:txbx>
+                      <wps:bodyPr rot="0" spcFirstLastPara="0" vertOverflow="overflow" horzOverflow="overflow" vert="horz" wrap="square" lIns="0" tIns="0" rIns="0" bIns="0" numCol="1" spcCol="0" rtlCol="0" fromWordArt="0" anchor="t" anchorCtr="0" forceAA="0" compatLnSpc="1">
+                        <a:prstTxWarp prst="textNoShape">
+                          <a:avLst/>
+                        </a:prstTxWarp>
+                        <a:spAutoFit/>
+                      </wps:bodyPr>
+                    </wps:wsp>
+                  </a:graphicData>
+                </a:graphic>
+                <wp14:sizeRelH relativeFrom="margin">
+                  <wp14:pctWidth>0</wp14:pctWidth>
+                </wp14:sizeRelH>
+              </wp:anchor>
+            </w:drawing>
+          </mc:Choice>
+          <mc:Fallback>
+            <w:pict>
+              <v:shape w14:anchorId="65008B86" id="Text Box 6" o:spid="_x0000_s1033" type="#_x0000_t202" style="position:absolute;margin-left:-44.25pt;margin-top:173.55pt;width:180.75pt;height:.05pt;z-index:251669504;visibility:visible;mso-wrap-style:square;mso-width-percent:0;mso-wrap-distance-left:9pt;mso-wrap-distance-top:0;mso-wrap-distance-right:9pt;mso-wrap-distance-bottom:0;mso-position-horizontal:absolute;mso-position-horizontal-relative:text;mso-position-vertical:absolute;mso-position-vertical-relative:text;mso-width-percent:0;mso-width-relative:margin;v-text-anchor:top" o:gfxdata="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" stroked="f">
+                <v:textbox style="mso-fit-shape-to-text:t" inset="0,0,0,0">
+                  <w:txbxContent>
+                    <w:p>
+                      <w:pPr>
+                        <w:pStyle w:val="Caption"/>
+                        <w:rPr>
+                          <w:noProof/>
+                        </w:rPr>
+                      </w:pPr>
+                      <w:r>
+                        <w:t xml:space="preserve">Abbildung </w:t>
+                      </w:r>
+                      <w:r>
+                        <w:fldChar w:fldCharType="begin"/>
+                      </w:r>
+                      <w:r>
+                        <w:instrText xml:space="preserve"> SEQ Abbildung \* ARABIC </w:instrText>
+                      </w:r>
+                      <w:r>
+                        <w:fldChar w:fldCharType="separate"/>
+                      </w:r>
+                      <w:r>
+                        <w:rPr>
+                          <w:noProof/>
+                        </w:rPr>
+                        <w:t>2</w:t>
+                      </w:r>
+                      <w:r>
+                        <w:fldChar w:fldCharType="end"/>
+                      </w:r>
+                      <w:r>
+                        <w:t>: Aktivitätsdiagramm Verbindungen</w:t>
+                      </w:r>
+                      <w:r>
+                        <w:object w:dxaOrig="1538" w:dyaOrig="993">
+                          <v:shape id="_x0000_i1042" type="#_x0000_t75" style="width:76.5pt;height:49.5pt">
+                            <v:imagedata r:id="rId14" o:title=""/>
+                          </v:shape>
+                          <o:OLEObject Type="Embed" ProgID="Package" ShapeID="_x0000_i1042" DrawAspect="Icon" ObjectID="_1557059480" r:id="rId16"/>
+                        </w:object>
+                      </w:r>
+                    </w:p>
+                  </w:txbxContent>
+                </v:textbox>
+                <w10:wrap type="square"/>
+              </v:shape>
+            </w:pict>
+          </mc:Fallback>
+        </mc:AlternateContent>
+      </w:r>
+      <w:r>
+        <w:rPr>
+          <w:noProof/>
+          <w:lang w:eastAsia="de-CH"/>
+        </w:rPr>
+        <w:drawing>
+          <wp:anchor distT="0" distB="0" distL="114300" distR="114300" simplePos="0" relativeHeight="251664384" behindDoc="0" locked="0" layoutInCell="1" allowOverlap="1">
+            <wp:simplePos x="0" y="0"/>
+            <wp:positionH relativeFrom="margin">
+              <wp:align>center</wp:align>
+            </wp:positionH>
+            <wp:positionV relativeFrom="paragraph">
+              <wp:posOffset>1518285</wp:posOffset>
+            </wp:positionV>
+            <wp:extent cx="6869430" cy="628650"/>
+            <wp:effectExtent l="0" t="0" r="7620" b="0"/>
+            <wp:wrapSquare wrapText="bothSides"/>
+            <wp:docPr id="3" name="Picture 3"/>
+            <wp:cNvGraphicFramePr>
+              <a:graphicFrameLocks xmlns:a="http://schemas.openxmlformats.org/drawingml/2006/main" noChangeAspect="1"/>
+            </wp:cNvGraphicFramePr>
+            <a:graphic xmlns:a="http://schemas.openxmlformats.org/drawingml/2006/main">
+              <a:graphicData uri="http://schemas.openxmlformats.org/drawingml/2006/picture">
+                <pic:pic xmlns:pic="http://schemas.openxmlformats.org/drawingml/2006/picture">
+                  <pic:nvPicPr>
+                    <pic:cNvPr id="3" name="Screen Shot 05-23-17 at 10.21 AM.PNG"/>
+                    <pic:cNvPicPr/>
+                  </pic:nvPicPr>
+                  <pic:blipFill>
+                    <a:blip r:embed="rId17" cstate="print">
+                      <a:extLst>
+                        <a:ext uri="{28A0092B-C50C-407E-A947-70E740481C1C}">
+                          <a14:useLocalDpi xmlns:a14="http://schemas.microsoft.com/office/drawing/2010/main" val="0"/>
+                        </a:ext>
+                      </a:extLst>
+                    </a:blip>
+                    <a:stretch>
+                      <a:fillRect/>
+                    </a:stretch>
+                  </pic:blipFill>
+                  <pic:spPr>
+                    <a:xfrm>
+                      <a:off x="0" y="0"/>
+                      <a:ext cx="6869430" cy="628650"/>
+                    </a:xfrm>
+                    <a:prstGeom prst="rect">
+                      <a:avLst/>
+                    </a:prstGeom>
+                  </pic:spPr>
+                </pic:pic>
+              </a:graphicData>
+            </a:graphic>
+            <wp14:sizeRelH relativeFrom="page">
+              <wp14:pctWidth>0</wp14:pctWidth>
+            </wp14:sizeRelH>
+            <wp14:sizeRelV relativeFrom="page">
+              <wp14:pctHeight>0</wp14:pctHeight>
+            </wp14:sizeRelV>
+          </wp:anchor>
+        </w:drawing>
+      </w:r>
+      <w:r>
+        <w:rPr>
+          <w:noProof/>
+        </w:rPr>
+        <mc:AlternateContent>
+          <mc:Choice Requires="wps">
+            <w:drawing>
+              <wp:anchor distT="0" distB="0" distL="114300" distR="114300" simplePos="0" relativeHeight="251667456" behindDoc="0" locked="0" layoutInCell="1" allowOverlap="1" wp14:anchorId="40B54A82" wp14:editId="05F826A9">
+                <wp:simplePos x="0" y="0"/>
+                <wp:positionH relativeFrom="column">
+                  <wp:posOffset>-561975</wp:posOffset>
+                </wp:positionH>
+                <wp:positionV relativeFrom="paragraph">
+                  <wp:posOffset>1032510</wp:posOffset>
+                </wp:positionV>
+                <wp:extent cx="2409825" cy="635"/>
+                <wp:effectExtent l="0" t="0" r="9525" b="0"/>
+                <wp:wrapSquare wrapText="bothSides"/>
+                <wp:docPr id="5" name="Text Box 5"/>
+                <wp:cNvGraphicFramePr/>
+                <a:graphic xmlns:a="http://schemas.openxmlformats.org/drawingml/2006/main">
+                  <a:graphicData uri="http://schemas.microsoft.com/office/word/2010/wordprocessingShape">
+                    <wps:wsp>
+                      <wps:cNvSpPr txBox="1"/>
+                      <wps:spPr>
+                        <a:xfrm>
+                          <a:off x="0" y="0"/>
+                          <a:ext cx="2409825" cy="635"/>
+                        </a:xfrm>
+                        <a:prstGeom prst="rect">
+                          <a:avLst/>
+                        </a:prstGeom>
+                        <a:solidFill>
+                          <a:prstClr val="white"/>
+                        </a:solidFill>
+                        <a:ln>
+                          <a:noFill/>
+                        </a:ln>
+                      </wps:spPr>
+                      <wps:txbx>
+                        <w:txbxContent>
+                          <w:p>
+                            <w:pPr>
+                              <w:pStyle w:val="Caption"/>
+                              <w:rPr>
+                                <w:noProof/>
+                              </w:rPr>
+                            </w:pPr>
+                            <w:r>
+                              <w:t xml:space="preserve">Abbildung </w:t>
+                            </w:r>
+                            <w:r>
+                              <w:fldChar w:fldCharType="begin"/>
+                            </w:r>
+                            <w:r>
+                              <w:instrText xml:space="preserve"> SEQ Abbildung \* ARABIC </w:instrText>
+                            </w:r>
+                            <w:r>
+                              <w:fldChar w:fldCharType="separate"/>
+                            </w:r>
+                            <w:r>
+                              <w:rPr>
+                                <w:noProof/>
+                              </w:rPr>
+                              <w:t>3</w:t>
+                            </w:r>
+                            <w:r>
+                              <w:fldChar w:fldCharType="end"/>
+                            </w:r>
+                            <w:r>
+                              <w:t>: Aktivitätsdiagramm Abfahrtsmonitor</w:t>
+                            </w:r>
+                            <w:r>
+                              <w:object w:dxaOrig="1538" w:dyaOrig="993">
+                                <v:shape id="_x0000_i1044" type="#_x0000_t75" style="width:76.9pt;height:49.65pt">
+                                  <v:imagedata r:id="rId18" o:title=""/>
+                                </v:shape>
+                                <o:OLEObject Type="Embed" ProgID="Package" ShapeID="_x0000_i1044" DrawAspect="Icon" ObjectID="_1557059481" r:id="rId19"/>
+                              </w:object>
+                            </w:r>
+                          </w:p>
+                        </w:txbxContent>
+                      </wps:txbx>
+                      <wps:bodyPr rot="0" spcFirstLastPara="0" vertOverflow="overflow" horzOverflow="overflow" vert="horz" wrap="square" lIns="0" tIns="0" rIns="0" bIns="0" numCol="1" spcCol="0" rtlCol="0" fromWordArt="0" anchor="t" anchorCtr="0" forceAA="0" compatLnSpc="1">
+                        <a:prstTxWarp prst="textNoShape">
+                          <a:avLst/>
+                        </a:prstTxWarp>
+                        <a:spAutoFit/>
+                      </wps:bodyPr>
+                    </wps:wsp>
+                  </a:graphicData>
+                </a:graphic>
+                <wp14:sizeRelH relativeFrom="margin">
+                  <wp14:pctWidth>0</wp14:pctWidth>
+                </wp14:sizeRelH>
+              </wp:anchor>
+            </w:drawing>
+          </mc:Choice>
+          <mc:Fallback>
+            <w:pict>
+              <v:shape w14:anchorId="40B54A82" id="Text Box 5" o:spid="_x0000_s1034" type="#_x0000_t202" style="position:absolute;margin-left:-44.25pt;margin-top:81.3pt;width:189.75pt;height:.05pt;z-index:251667456;visibility:visible;mso-wrap-style:square;mso-width-percent:0;mso-wrap-distance-left:9pt;mso-wrap-distance-top:0;mso-wrap-distance-right:9pt;mso-wrap-distance-bottom:0;mso-position-horizontal:absolute;mso-position-horizontal-relative:text;mso-position-vertical:absolute;mso-position-vertical-relative:text;mso-width-percent:0;mso-width-relative:margin;v-text-anchor:top" o:gfxdata="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" stroked="f">
+                <v:textbox style="mso-fit-shape-to-text:t" inset="0,0,0,0">
+                  <w:txbxContent>
+                    <w:p>
+                      <w:pPr>
+                        <w:pStyle w:val="Caption"/>
+                        <w:rPr>
+                          <w:noProof/>
+                        </w:rPr>
+                      </w:pPr>
+                      <w:r>
+                        <w:t xml:space="preserve">Abbildung </w:t>
+                      </w:r>
+                      <w:r>
+                        <w:fldChar w:fldCharType="begin"/>
+                      </w:r>
+                      <w:r>
+                        <w:instrText xml:space="preserve"> SEQ Abbildung \* ARABIC </w:instrText>
+                      </w:r>
+                      <w:r>
+                        <w:fldChar w:fldCharType="separate"/>
+                      </w:r>
+                      <w:r>
+                        <w:rPr>
+                          <w:noProof/>
+                        </w:rPr>
+                        <w:t>3</w:t>
+                      </w:r>
+                      <w:r>
+                        <w:fldChar w:fldCharType="end"/>
+                      </w:r>
+                      <w:r>
+                        <w:t>: Aktivitätsdiagramm Abfahrtsmonitor</w:t>
+                      </w:r>
+                      <w:r>
+                        <w:object w:dxaOrig="1538" w:dyaOrig="993">
+                          <v:shape id="_x0000_i1044" type="#_x0000_t75" style="width:76.9pt;height:49.65pt">
+                            <v:imagedata r:id="rId18" o:title=""/>
+                          </v:shape>
+                          <o:OLEObject Type="Embed" ProgID="Package" ShapeID="_x0000_i1044" DrawAspect="Icon" ObjectID="_1557059481" r:id="rId20"/>
+                        </w:object>
+                      </w:r>
+                    </w:p>
+                  </w:txbxContent>
+                </v:textbox>
+                <w10:wrap type="square"/>
+              </v:shape>
+            </w:pict>
+          </mc:Fallback>
+        </mc:AlternateContent>
+      </w:r>
+      <w:r>
+        <w:br w:type="page"/>
+      </w:r>
+    </w:p>
     <w:p>
       <w:pPr>
         <w:pStyle w:val="Heading2"/>
       </w:pPr>
-      <w:r>
-        <w:t>Tools</w:t>
-      </w:r>
-    </w:p>
-    <w:p>
-      <w:r>
-        <w:t>Mit welchen Tool</w:t>
-      </w:r>
-      <w:bookmarkStart w:id="0" w:name="_GoBack"/>
-      <w:bookmarkEnd w:id="0"/>
-      <w:r>
-        <w:t xml:space="preserve">s man arbeitet, entscheidet oftmals </w:t>
+      <w:bookmarkStart w:id="9" w:name="_Toc483317304"/>
+      <w:r>
+        <w:lastRenderedPageBreak/>
+        <w:t>Anforderung 1</w:t>
+      </w:r>
+      <w:bookmarkEnd w:id="9"/>
+    </w:p>
+    <w:p>
+      <w:r>
+        <w:t>Als  ÖV</w:t>
+      </w:r>
+      <w:r>
+        <w:t>-</w:t>
+      </w:r>
+      <w:r>
+        <w:t xml:space="preserve">Benutzer </w:t>
+      </w:r>
+      <w:r>
+        <w:t>möchte</w:t>
+      </w:r>
+      <w:r>
+        <w:t xml:space="preserve"> </w:t>
+      </w:r>
+      <w:r>
+        <w:t>ich</w:t>
+      </w:r>
+      <w:r>
+        <w:t xml:space="preserve"> Start- und Endstation mittels Textsuche suchen </w:t>
+      </w:r>
+      <w:r>
+        <w:t>können, damit ich nicht alle Stationsnamen auswendig lernen muss.</w:t>
+      </w:r>
+    </w:p>
+    <w:p>
+      <w:r>
+        <w:rPr>
+          <w:noProof/>
+          <w:lang w:eastAsia="de-CH"/>
+        </w:rPr>
+        <w:drawing>
+          <wp:inline distT="0" distB="0" distL="0" distR="0" wp14:anchorId="04D5C149" wp14:editId="1764C6C4">
+            <wp:extent cx="5731510" cy="494030"/>
+            <wp:effectExtent l="0" t="0" r="2540" b="1270"/>
+            <wp:docPr id="11" name="Picture 11"/>
+            <wp:cNvGraphicFramePr>
+              <a:graphicFrameLocks xmlns:a="http://schemas.openxmlformats.org/drawingml/2006/main" noChangeAspect="1"/>
+            </wp:cNvGraphicFramePr>
+            <a:graphic xmlns:a="http://schemas.openxmlformats.org/drawingml/2006/main">
+              <a:graphicData uri="http://schemas.openxmlformats.org/drawingml/2006/picture">
+                <pic:pic xmlns:pic="http://schemas.openxmlformats.org/drawingml/2006/picture">
+                  <pic:nvPicPr>
+                    <pic:cNvPr id="8" name="Screen Shot 05-23-17 at 03.09 PM.PNG"/>
+                    <pic:cNvPicPr/>
+                  </pic:nvPicPr>
+                  <pic:blipFill>
+                    <a:blip r:embed="rId21">
+                      <a:extLst>
+                        <a:ext uri="{28A0092B-C50C-407E-A947-70E740481C1C}">
+                          <a14:useLocalDpi xmlns:a14="http://schemas.microsoft.com/office/drawing/2010/main" val="0"/>
+                        </a:ext>
+                      </a:extLst>
+                    </a:blip>
+                    <a:stretch>
+                      <a:fillRect/>
+                    </a:stretch>
+                  </pic:blipFill>
+                  <pic:spPr>
+                    <a:xfrm>
+                      <a:off x="0" y="0"/>
+                      <a:ext cx="5731510" cy="494030"/>
+                    </a:xfrm>
+                    <a:prstGeom prst="rect">
+                      <a:avLst/>
+                    </a:prstGeom>
+                  </pic:spPr>
+                </pic:pic>
+              </a:graphicData>
+            </a:graphic>
+          </wp:inline>
+        </w:drawing>
+      </w:r>
+    </w:p>
+    <w:p>
+      <w:pPr>
+        <w:pStyle w:val="Heading2"/>
+      </w:pPr>
+      <w:bookmarkStart w:id="10" w:name="_Toc483317305"/>
+      <w:r>
+        <w:t>Anforderung 2</w:t>
+      </w:r>
+      <w:bookmarkEnd w:id="10"/>
+    </w:p>
+    <w:p>
+      <w:r>
+        <w:t>Als ÖV-Benutzer möchte ich die aktuellen, d.h. mindestens die nächsten vier bis fünf Verbindungen zwischen den beiden gefundenen und ausgewählten Stationen sehen, damit ich weiss wann ich zur Station muss, um den für mich idealen Anschluss zu erwischen</w:t>
+      </w:r>
+      <w:r>
+        <w:t xml:space="preserve">. </w:t>
+      </w:r>
+    </w:p>
+    <w:p>
+      <w:r>
+        <w:t>Kein Diagramm verfügbar, da es nicht gut zu visualisieren ist.</w:t>
+      </w:r>
+    </w:p>
+    <w:p>
+      <w:pPr>
+        <w:pStyle w:val="Heading2"/>
+      </w:pPr>
+      <w:bookmarkStart w:id="11" w:name="_Toc483317306"/>
+      <w:r>
+        <w:t>Anforderung 3</w:t>
+      </w:r>
+      <w:bookmarkEnd w:id="11"/>
+    </w:p>
+    <w:p>
+      <w:r>
+        <w:t>Als ÖV-Benutzer möchte ich sehen, welche Verbindungen ab einer bestimmten Station vorhanden sind, damit ich bei mir zuhause eine Art Abfahrtstafel haben kann.</w:t>
+      </w:r>
+    </w:p>
+    <w:p>
+      <w:r>
+        <w:rPr>
+          <w:noProof/>
+          <w:lang w:eastAsia="de-CH"/>
+        </w:rPr>
+        <w:drawing>
+          <wp:inline distT="0" distB="0" distL="0" distR="0">
+            <wp:extent cx="5731510" cy="732790"/>
+            <wp:effectExtent l="0" t="0" r="2540" b="0"/>
+            <wp:docPr id="9" name="Picture 9"/>
+            <wp:cNvGraphicFramePr>
+              <a:graphicFrameLocks xmlns:a="http://schemas.openxmlformats.org/drawingml/2006/main" noChangeAspect="1"/>
+            </wp:cNvGraphicFramePr>
+            <a:graphic xmlns:a="http://schemas.openxmlformats.org/drawingml/2006/main">
+              <a:graphicData uri="http://schemas.openxmlformats.org/drawingml/2006/picture">
+                <pic:pic xmlns:pic="http://schemas.openxmlformats.org/drawingml/2006/picture">
+                  <pic:nvPicPr>
+                    <pic:cNvPr id="9" name="aktivitaetsDiagrammAbfahrtsmonitor.PNG"/>
+                    <pic:cNvPicPr/>
+                  </pic:nvPicPr>
+                  <pic:blipFill>
+                    <a:blip r:embed="rId9" cstate="print">
+                      <a:extLst>
+                        <a:ext uri="{28A0092B-C50C-407E-A947-70E740481C1C}">
+                          <a14:useLocalDpi xmlns:a14="http://schemas.microsoft.com/office/drawing/2010/main" val="0"/>
+                        </a:ext>
+                      </a:extLst>
+                    </a:blip>
+                    <a:stretch>
+                      <a:fillRect/>
+                    </a:stretch>
+                  </pic:blipFill>
+                  <pic:spPr>
+                    <a:xfrm>
+                      <a:off x="0" y="0"/>
+                      <a:ext cx="5731510" cy="732790"/>
+                    </a:xfrm>
+                    <a:prstGeom prst="rect">
+                      <a:avLst/>
+                    </a:prstGeom>
+                  </pic:spPr>
+                </pic:pic>
+              </a:graphicData>
+            </a:graphic>
+          </wp:inline>
+        </w:drawing>
+      </w:r>
+    </w:p>
+    <w:p>
+      <w:pPr>
+        <w:pStyle w:val="Heading2"/>
+      </w:pPr>
+      <w:bookmarkStart w:id="12" w:name="_Toc483317307"/>
+      <w:r>
+        <w:t>Anforderung 4</w:t>
+      </w:r>
+      <w:bookmarkEnd w:id="12"/>
+    </w:p>
+    <w:p>
+      <w:r>
+        <w:t>Als ÖV-Benutzer möchte ich, dass schon während meiner Eingabe erste Such-Resultate erscheinen, damit ich effizienter nach Stationen suchen kann.</w:t>
+      </w:r>
+    </w:p>
+    <w:p>
+      <w:r>
+        <w:rPr>
+          <w:noProof/>
+          <w:lang w:eastAsia="de-CH"/>
+        </w:rPr>
+        <w:drawing>
+          <wp:inline distT="0" distB="0" distL="0" distR="0" wp14:anchorId="29EF2F5A" wp14:editId="57F85D3F">
+            <wp:extent cx="5731510" cy="494030"/>
+            <wp:effectExtent l="0" t="0" r="2540" b="1270"/>
+            <wp:docPr id="8" name="Picture 8"/>
+            <wp:cNvGraphicFramePr>
+              <a:graphicFrameLocks xmlns:a="http://schemas.openxmlformats.org/drawingml/2006/main" noChangeAspect="1"/>
+            </wp:cNvGraphicFramePr>
+            <a:graphic xmlns:a="http://schemas.openxmlformats.org/drawingml/2006/main">
+              <a:graphicData uri="http://schemas.openxmlformats.org/drawingml/2006/picture">
+                <pic:pic xmlns:pic="http://schemas.openxmlformats.org/drawingml/2006/picture">
+                  <pic:nvPicPr>
+                    <pic:cNvPr id="8" name="Screen Shot 05-23-17 at 03.09 PM.PNG"/>
+                    <pic:cNvPicPr/>
+                  </pic:nvPicPr>
+                  <pic:blipFill>
+                    <a:blip r:embed="rId21">
+                      <a:extLst>
+                        <a:ext uri="{28A0092B-C50C-407E-A947-70E740481C1C}">
+                          <a14:useLocalDpi xmlns:a14="http://schemas.microsoft.com/office/drawing/2010/main" val="0"/>
+                        </a:ext>
+                      </a:extLst>
+                    </a:blip>
+                    <a:stretch>
+                      <a:fillRect/>
+                    </a:stretch>
+                  </pic:blipFill>
+                  <pic:spPr>
+                    <a:xfrm>
+                      <a:off x="0" y="0"/>
+                      <a:ext cx="5731510" cy="494030"/>
+                    </a:xfrm>
+                    <a:prstGeom prst="rect">
+                      <a:avLst/>
+                    </a:prstGeom>
+                  </pic:spPr>
+                </pic:pic>
+              </a:graphicData>
+            </a:graphic>
+          </wp:inline>
+        </w:drawing>
+      </w:r>
+    </w:p>
+    <w:p>
+      <w:pPr>
+        <w:pStyle w:val="Heading2"/>
+      </w:pPr>
+      <w:bookmarkStart w:id="13" w:name="_Toc483317308"/>
+      <w:r>
+        <w:t>Anforderung 5</w:t>
+      </w:r>
+      <w:bookmarkEnd w:id="13"/>
+    </w:p>
+    <w:p>
+      <w:r>
+        <w:t>ALs ÖV-Benutzer möchte ich nicht nur aktuelle Verbindungen suchen können, sondern auch solche zu einem beliebigen anderen Zeitpunkt, damit ich zukünftige Reisen planen kann.</w:t>
+      </w:r>
+    </w:p>
+    <w:p>
+      <w:r>
+        <w:rPr>
+          <w:noProof/>
+          <w:lang w:eastAsia="de-CH"/>
+        </w:rPr>
+        <w:drawing>
+          <wp:inline distT="0" distB="0" distL="0" distR="0" wp14:anchorId="604ACD9D" wp14:editId="30BEE02B">
+            <wp:extent cx="5731510" cy="524514"/>
+            <wp:effectExtent l="0" t="0" r="2540" b="8890"/>
+            <wp:docPr id="12" name="Picture 12"/>
+            <wp:cNvGraphicFramePr>
+              <a:graphicFrameLocks xmlns:a="http://schemas.openxmlformats.org/drawingml/2006/main" noChangeAspect="1"/>
+            </wp:cNvGraphicFramePr>
+            <a:graphic xmlns:a="http://schemas.openxmlformats.org/drawingml/2006/main">
+              <a:graphicData uri="http://schemas.openxmlformats.org/drawingml/2006/picture">
+                <pic:pic xmlns:pic="http://schemas.openxmlformats.org/drawingml/2006/picture">
+                  <pic:nvPicPr>
+                    <pic:cNvPr id="3" name="Screen Shot 05-23-17 at 10.21 AM.PNG"/>
+                    <pic:cNvPicPr/>
+                  </pic:nvPicPr>
+                  <pic:blipFill>
+                    <a:blip r:embed="rId17" cstate="print">
+                      <a:extLst>
+                        <a:ext uri="{28A0092B-C50C-407E-A947-70E740481C1C}">
+                          <a14:useLocalDpi xmlns:a14="http://schemas.microsoft.com/office/drawing/2010/main" val="0"/>
+                        </a:ext>
+                      </a:extLst>
+                    </a:blip>
+                    <a:stretch>
+                      <a:fillRect/>
+                    </a:stretch>
+                  </pic:blipFill>
+                  <pic:spPr>
+                    <a:xfrm>
+                      <a:off x="0" y="0"/>
+                      <a:ext cx="5731510" cy="524514"/>
+                    </a:xfrm>
+                    <a:prstGeom prst="rect">
+                      <a:avLst/>
+                    </a:prstGeom>
+                  </pic:spPr>
+                </pic:pic>
+              </a:graphicData>
+            </a:graphic>
+          </wp:inline>
+        </w:drawing>
+      </w:r>
+    </w:p>
+    <w:p>
+      <w:pPr>
+        <w:pStyle w:val="Heading2"/>
+      </w:pPr>
+      <w:bookmarkStart w:id="14" w:name="_Toc483317309"/>
+      <w:r>
+        <w:t>Anforderung 6</w:t>
+      </w:r>
+      <w:bookmarkEnd w:id="14"/>
+    </w:p>
+    <w:p>
+      <w:r>
+        <w:t>Als ÖV-Benutzer möchte Stationen finden, die sich ganz in der Nähe meiner aktuellen Position befinden, damit ich schnell einen Anschluss erreichen kann.</w:t>
+      </w:r>
+    </w:p>
+    <w:p>
+      <w:r>
+        <w:t>Kein Diagramm verfügbar, da es nicht gut zu visualisieren ist.</w:t>
+      </w:r>
+    </w:p>
+    <w:p>
+      <w:pPr>
+        <w:pStyle w:val="Heading2"/>
+      </w:pPr>
+      <w:bookmarkStart w:id="15" w:name="_Toc483317310"/>
+      <w:r>
+        <w:t>Anforderung 7</w:t>
+      </w:r>
+      <w:bookmarkEnd w:id="15"/>
+    </w:p>
+    <w:p>
+      <w:r>
+        <w:t>Als ÖV-Benutzer möchte ich sehen, wo sich eine Station befindet, damit ich mir besser vorstellen kann, wie die Situation vor Ort aussieht.</w:t>
+      </w:r>
+    </w:p>
+    <w:p>
+      <w:r>
+        <w:t>Wurde nicht umgesetzt.</w:t>
+      </w:r>
+    </w:p>
+    <w:p>
+      <w:pPr>
+        <w:pStyle w:val="Heading2"/>
+      </w:pPr>
+      <w:bookmarkStart w:id="16" w:name="_Toc483317311"/>
+      <w:r>
+        <w:lastRenderedPageBreak/>
+        <w:t>Anforderung 8</w:t>
+      </w:r>
+      <w:bookmarkEnd w:id="16"/>
+    </w:p>
+    <w:p>
+      <w:r>
+        <w:t>Ich möchte meine gefundenen Resultate via Mail weiterleiten können, damit auch andere von meinen Recherchen profitieren können.</w:t>
+      </w:r>
+    </w:p>
+    <w:p>
+      <w:pPr>
+        <w:rPr>
+          <w:sz w:val="32"/>
+          <w:szCs w:val="32"/>
+        </w:rPr>
+      </w:pPr>
+      <w:r>
+        <w:rPr>
+          <w:noProof/>
+          <w:lang w:eastAsia="de-CH"/>
+        </w:rPr>
+        <w:drawing>
+          <wp:inline distT="0" distB="0" distL="0" distR="0">
+            <wp:extent cx="6313326" cy="323850"/>
+            <wp:effectExtent l="0" t="0" r="0" b="0"/>
+            <wp:docPr id="13" name="Picture 13"/>
+            <wp:cNvGraphicFramePr>
+              <a:graphicFrameLocks xmlns:a="http://schemas.openxmlformats.org/drawingml/2006/main" noChangeAspect="1"/>
+            </wp:cNvGraphicFramePr>
+            <a:graphic xmlns:a="http://schemas.openxmlformats.org/drawingml/2006/main">
+              <a:graphicData uri="http://schemas.openxmlformats.org/drawingml/2006/picture">
+                <pic:pic xmlns:pic="http://schemas.openxmlformats.org/drawingml/2006/picture">
+                  <pic:nvPicPr>
+                    <pic:cNvPr id="13" name="Screen Shot 05-23-17 at 03.19 PM.PNG"/>
+                    <pic:cNvPicPr/>
+                  </pic:nvPicPr>
+                  <pic:blipFill>
+                    <a:blip r:embed="rId22">
+                      <a:extLst>
+                        <a:ext uri="{28A0092B-C50C-407E-A947-70E740481C1C}">
+                          <a14:useLocalDpi xmlns:a14="http://schemas.microsoft.com/office/drawing/2010/main" val="0"/>
+                        </a:ext>
+                      </a:extLst>
+                    </a:blip>
+                    <a:stretch>
+                      <a:fillRect/>
+                    </a:stretch>
+                  </pic:blipFill>
+                  <pic:spPr>
+                    <a:xfrm>
+                      <a:off x="0" y="0"/>
+                      <a:ext cx="6471493" cy="331963"/>
+                    </a:xfrm>
+                    <a:prstGeom prst="rect">
+                      <a:avLst/>
+                    </a:prstGeom>
+                  </pic:spPr>
+                </pic:pic>
+              </a:graphicData>
+            </a:graphic>
+          </wp:inline>
+        </w:drawing>
       </w:r>
       <w:r>
         <w:br w:type="page"/>
@@ -1413,15 +3952,61 @@
       <w:pPr>
         <w:pStyle w:val="Heading1"/>
       </w:pPr>
+      <w:bookmarkStart w:id="17" w:name="_Toc483317312"/>
       <w:r>
         <w:lastRenderedPageBreak/>
-        <w:t>Funktionalität</w:t>
-      </w:r>
-    </w:p>
-    <w:p/>
+        <w:t>Testing</w:t>
+      </w:r>
+      <w:bookmarkEnd w:id="17"/>
+    </w:p>
+    <w:p>
+      <w:r>
+        <w:t>Es wurden fast nur UI-Tests geschrieben, da die perfekt für die Use Cases sind und ich damit dem Kunden versichern kann, dass die Applikation funktioniert.</w:t>
+      </w:r>
+    </w:p>
+    <w:p>
+      <w:r>
+        <w:t>Alle Testfälle sind im Dokument «testCases.xlsx», wie auch hier noch:</w:t>
+      </w:r>
+    </w:p>
+    <w:p>
+      <w:r>
+        <w:object w:dxaOrig="1538" w:dyaOrig="993">
+          <v:shape id="_x0000_i1070" type="#_x0000_t75" style="width:76.9pt;height:49.65pt" o:ole="">
+            <v:imagedata r:id="rId23" o:title=""/>
+          </v:shape>
+          <o:OLEObject Type="Link" ProgID="Excel.Sheet.12" ShapeID="_x0000_i1070" DrawAspect="Icon" r:id="rId24" UpdateMode="Always">
+            <o:LinkType>EnhancedMetaFile</o:LinkType>
+            <o:LockedField>false</o:LockedField>
+            <o:FieldCodes>\f 0</o:FieldCodes>
+          </o:OLEObject>
+        </w:object>
+      </w:r>
+    </w:p>
+    <w:p>
+      <w:r>
+        <w:br w:type="page"/>
+      </w:r>
+    </w:p>
+    <w:p>
+      <w:pPr>
+        <w:pStyle w:val="Heading1"/>
+      </w:pPr>
+      <w:r>
+        <w:lastRenderedPageBreak/>
+        <w:t>Zukunft</w:t>
+      </w:r>
+    </w:p>
+    <w:p>
+      <w:r>
+        <w:t>Da der Kunde sehr zufrieden mit dem Produkt ist, hat er mich weiter beauftragt die Anforderung A007 als Feature für das nächste Update zu entwickeln, wie mir auch versichert, dass er noch weiter Projekte geplant hat, für welche ich ein optimaler Partner wäre.</w:t>
+      </w:r>
+      <w:bookmarkStart w:id="18" w:name="_GoBack"/>
+      <w:bookmarkEnd w:id="18"/>
+    </w:p>
     <w:sectPr>
-      <w:headerReference w:type="default" r:id="rId8"/>
-      <w:footerReference w:type="default" r:id="rId9"/>
+      <w:headerReference w:type="default" r:id="rId25"/>
+      <w:footerReference w:type="default" r:id="rId26"/>
       <w:pgSz w:w="11906" w:h="16838"/>
       <w:pgMar w:top="1440" w:right="1440" w:bottom="1440" w:left="1440" w:header="708" w:footer="708" w:gutter="0"/>
       <w:pgNumType w:start="0"/>
@@ -1509,7 +4094,7 @@
         <w:noProof/>
         <w:lang w:val="en-US"/>
       </w:rPr>
-      <w:t>4</w:t>
+      <w:t>9</w:t>
     </w:r>
     <w:r>
       <w:rPr>
@@ -1557,15 +4142,7 @@
     </w:r>
     <w:r>
       <w:tab/>
-      <w:t xml:space="preserve">Dokumentation </w:t>
-    </w:r>
-    <w:proofErr w:type="spellStart"/>
-    <w:r>
-      <w:t>SwissTransport</w:t>
-    </w:r>
-    <w:proofErr w:type="spellEnd"/>
-    <w:r>
-      <w:t xml:space="preserve"> Desktop Applikation</w:t>
+      <w:t>Dokumentation SwissTransport Desktop Applikation</w:t>
     </w:r>
   </w:p>
 </w:hdr>
@@ -1694,6 +4271,7 @@
     <w:lsdException w:name="HTML Sample" w:semiHidden="1" w:unhideWhenUsed="1"/>
     <w:lsdException w:name="HTML Typewriter" w:semiHidden="1" w:unhideWhenUsed="1"/>
     <w:lsdException w:name="HTML Variable" w:semiHidden="1" w:unhideWhenUsed="1"/>
+    <w:lsdException w:name="Normal Table" w:semiHidden="1" w:unhideWhenUsed="1"/>
     <w:lsdException w:name="annotation subject" w:semiHidden="1" w:unhideWhenUsed="1"/>
     <w:lsdException w:name="No List" w:semiHidden="1" w:unhideWhenUsed="1"/>
     <w:lsdException w:name="Outline List 1" w:semiHidden="1" w:unhideWhenUsed="1"/>
@@ -1738,6 +4316,7 @@
     <w:lsdException w:name="Table Professional" w:semiHidden="1" w:unhideWhenUsed="1"/>
     <w:lsdException w:name="Table Subtle 1" w:semiHidden="1" w:unhideWhenUsed="1"/>
     <w:lsdException w:name="Table Subtle 2" w:semiHidden="1" w:unhideWhenUsed="1"/>
+    <w:lsdException w:name="Table Web 1" w:semiHidden="1" w:unhideWhenUsed="1"/>
     <w:lsdException w:name="Table Web 2" w:semiHidden="1" w:unhideWhenUsed="1"/>
     <w:lsdException w:name="Table Web 3" w:semiHidden="1" w:unhideWhenUsed="1"/>
     <w:lsdException w:name="Balloon Text" w:semiHidden="1" w:unhideWhenUsed="1"/>
@@ -2203,6 +4782,38 @@
       <w:szCs w:val="26"/>
     </w:rPr>
   </w:style>
+  <w:style w:type="paragraph" w:styleId="Caption">
+    <w:name w:val="caption"/>
+    <w:basedOn w:val="Normal"/>
+    <w:next w:val="Normal"/>
+    <w:uiPriority w:val="35"/>
+    <w:unhideWhenUsed/>
+    <w:qFormat/>
+    <w:rsid w:val="00462A9C"/>
+    <w:pPr>
+      <w:spacing w:after="200" w:line="240" w:lineRule="auto"/>
+    </w:pPr>
+    <w:rPr>
+      <w:i/>
+      <w:iCs/>
+      <w:color w:val="44546A" w:themeColor="text2"/>
+      <w:sz w:val="18"/>
+      <w:szCs w:val="18"/>
+    </w:rPr>
+  </w:style>
+  <w:style w:type="paragraph" w:styleId="TOC2">
+    <w:name w:val="toc 2"/>
+    <w:basedOn w:val="Normal"/>
+    <w:next w:val="Normal"/>
+    <w:autoRedefine/>
+    <w:uiPriority w:val="39"/>
+    <w:unhideWhenUsed/>
+    <w:rsid w:val="00465EFB"/>
+    <w:pPr>
+      <w:spacing w:after="100"/>
+      <w:ind w:left="220"/>
+    </w:pPr>
+  </w:style>
 </w:styles>
 </file>
 
@@ -2491,7 +5102,7 @@
 </file>
 
 <file path=customXml/itemProps2.xml><?xml version="1.0" encoding="utf-8"?>
-<ds:datastoreItem xmlns:ds="http://schemas.openxmlformats.org/officeDocument/2006/customXml" ds:itemID="{E93E4B46-42A6-41B2-A173-EBFEE3BE275E}">
+<ds:datastoreItem xmlns:ds="http://schemas.openxmlformats.org/officeDocument/2006/customXml" ds:itemID="{E307FFAD-5F5D-42B2-9C05-21EA9AD745B8}">
   <ds:schemaRefs>
     <ds:schemaRef ds:uri="http://schemas.openxmlformats.org/officeDocument/2006/bibliography"/>
   </ds:schemaRefs>

</xml_diff>